<commit_message>
Added CHAIN OF RESPONSIBILITY DESIGN PATTERN
</commit_message>
<xml_diff>
--- a/files/Courier Management System.docx
+++ b/files/Courier Management System.docx
@@ -1,6 +1,6 @@
 
 <file path=word/document.xml><?xml version="1.0" encoding="utf-8"?>
-<w:document xmlns:wpc="http://schemas.microsoft.com/office/word/2010/wordprocessingCanvas" xmlns:cx="http://schemas.microsoft.com/office/drawing/2014/chartex" xmlns:cx1="http://schemas.microsoft.com/office/drawing/2015/9/8/chartex" xmlns:cx2="http://schemas.microsoft.com/office/drawing/2015/10/21/chartex" xmlns:cx3="http://schemas.microsoft.com/office/drawing/2016/5/9/chartex" xmlns:cx4="http://schemas.microsoft.com/office/drawing/2016/5/10/chartex" xmlns:cx5="http://schemas.microsoft.com/office/drawing/2016/5/11/chartex" xmlns:cx6="http://schemas.microsoft.com/office/drawing/2016/5/12/chartex" xmlns:cx7="http://schemas.microsoft.com/office/drawing/2016/5/13/chartex" xmlns:cx8="http://schemas.microsoft.com/office/drawing/2016/5/14/chartex" xmlns:mc="http://schemas.openxmlformats.org/markup-compatibility/2006" xmlns:aink="http://schemas.microsoft.com/office/drawing/2016/ink" xmlns:am3d="http://schemas.microsoft.com/office/drawing/2017/model3d" xmlns:o="urn:schemas-microsoft-com:office:office" xmlns:r="http://schemas.openxmlformats.org/officeDocument/2006/relationships" xmlns:m="http://schemas.openxmlformats.org/officeDocument/2006/math" xmlns:v="urn:schemas-microsoft-com:vml" xmlns:wp14="http://schemas.microsoft.com/office/word/2010/wordprocessingDrawing" xmlns:wp="http://schemas.openxmlformats.org/drawingml/2006/wordprocessingDrawing" xmlns:w10="urn:schemas-microsoft-com:office:word" xmlns:w="http://schemas.openxmlformats.org/wordprocessingml/2006/main" xmlns:w14="http://schemas.microsoft.com/office/word/2010/wordml" xmlns:w15="http://schemas.microsoft.com/office/word/2012/wordml" xmlns:w16cex="http://schemas.microsoft.com/office/word/2018/wordml/cex" xmlns:w16cid="http://schemas.microsoft.com/office/word/2016/wordml/cid" xmlns:w16="http://schemas.microsoft.com/office/word/2018/wordml" xmlns:w16sdtdh="http://schemas.microsoft.com/office/word/2020/wordml/sdtdatahash" xmlns:w16se="http://schemas.microsoft.com/office/word/2015/wordml/symex" xmlns:wpg="http://schemas.microsoft.com/office/word/2010/wordprocessingGroup" xmlns:wpi="http://schemas.microsoft.com/office/word/2010/wordprocessingInk" xmlns:wne="http://schemas.microsoft.com/office/word/2006/wordml" xmlns:wps="http://schemas.microsoft.com/office/word/2010/wordprocessingShape" mc:Ignorable="w14 w15 w16se w16cid w16 w16cex w16sdtdh wp14">
+<w:document xmlns:wpc="http://schemas.microsoft.com/office/word/2010/wordprocessingCanvas" xmlns:cx="http://schemas.microsoft.com/office/drawing/2014/chartex" xmlns:cx1="http://schemas.microsoft.com/office/drawing/2015/9/8/chartex" xmlns:cx2="http://schemas.microsoft.com/office/drawing/2015/10/21/chartex" xmlns:cx3="http://schemas.microsoft.com/office/drawing/2016/5/9/chartex" xmlns:cx4="http://schemas.microsoft.com/office/drawing/2016/5/10/chartex" xmlns:cx5="http://schemas.microsoft.com/office/drawing/2016/5/11/chartex" xmlns:cx6="http://schemas.microsoft.com/office/drawing/2016/5/12/chartex" xmlns:cx7="http://schemas.microsoft.com/office/drawing/2016/5/13/chartex" xmlns:cx8="http://schemas.microsoft.com/office/drawing/2016/5/14/chartex" xmlns:mc="http://schemas.openxmlformats.org/markup-compatibility/2006" xmlns:aink="http://schemas.microsoft.com/office/drawing/2016/ink" xmlns:am3d="http://schemas.microsoft.com/office/drawing/2017/model3d" xmlns:o="urn:schemas-microsoft-com:office:office" xmlns:r="http://schemas.openxmlformats.org/officeDocument/2006/relationships" xmlns:m="http://schemas.openxmlformats.org/officeDocument/2006/math" xmlns:v="urn:schemas-microsoft-com:vml" xmlns:wp14="http://schemas.microsoft.com/office/word/2010/wordprocessingDrawing" xmlns:wp="http://schemas.openxmlformats.org/drawingml/2006/wordprocessingDrawing" xmlns:w10="urn:schemas-microsoft-com:office:word" xmlns:w="http://schemas.openxmlformats.org/wordprocessingml/2006/main" xmlns:w14="http://schemas.microsoft.com/office/word/2010/wordml" xmlns:w15="http://schemas.microsoft.com/office/word/2012/wordml" xmlns:w16cex="http://schemas.microsoft.com/office/word/2018/wordml/cex" xmlns:w16cid="http://schemas.microsoft.com/office/word/2016/wordml/cid" xmlns:w16="http://schemas.microsoft.com/office/word/2018/wordml" xmlns:w16se="http://schemas.microsoft.com/office/word/2015/wordml/symex" xmlns:wpg="http://schemas.microsoft.com/office/word/2010/wordprocessingGroup" xmlns:wpi="http://schemas.microsoft.com/office/word/2010/wordprocessingInk" xmlns:wne="http://schemas.microsoft.com/office/word/2006/wordml" xmlns:wps="http://schemas.microsoft.com/office/word/2010/wordprocessingShape" mc:Ignorable="w14 w15 w16se w16cid w16 w16cex wp14">
   <w:body>
     <w:p>
       <w:pPr>
@@ -423,7 +423,6 @@
         <w:pStyle w:val="Heading1"/>
       </w:pPr>
       <w:r>
-        <w:lastRenderedPageBreak/>
         <w:t>Use cases (In fully dressed format)</w:t>
       </w:r>
     </w:p>
@@ -950,7 +949,6 @@
           <w:bCs/>
           <w:szCs w:val="24"/>
         </w:rPr>
-        <w:lastRenderedPageBreak/>
         <w:t>Extensions:</w:t>
       </w:r>
     </w:p>
@@ -1285,21 +1283,7 @@
         <w:rPr>
           <w:szCs w:val="24"/>
         </w:rPr>
-        <w:t>/</w:t>
-      </w:r>
-      <w:proofErr w:type="gramStart"/>
-      <w:r>
-        <w:rPr>
-          <w:szCs w:val="24"/>
-        </w:rPr>
-        <w:t>UPI(</w:t>
-      </w:r>
-      <w:proofErr w:type="gramEnd"/>
-      <w:r>
-        <w:rPr>
-          <w:szCs w:val="24"/>
-        </w:rPr>
-        <w:t>India only)/others)</w:t>
+        <w:t>/UPI(India only)/others)</w:t>
       </w:r>
     </w:p>
     <w:p>
@@ -1988,7 +1972,6 @@
         <w:rPr>
           <w:szCs w:val="24"/>
         </w:rPr>
-        <w:lastRenderedPageBreak/>
         <w:t>System assigns job to delivery person</w:t>
       </w:r>
     </w:p>
@@ -2536,7 +2519,6 @@
         <w:rPr>
           <w:szCs w:val="24"/>
         </w:rPr>
-        <w:lastRenderedPageBreak/>
         <w:t>Delivery person checks contact details for parcel delivery, contacts the receiver and takes help in delivering the parcel</w:t>
       </w:r>
     </w:p>
@@ -2690,7 +2672,6 @@
         <w:pStyle w:val="Heading1"/>
       </w:pPr>
       <w:r>
-        <w:lastRenderedPageBreak/>
         <w:t>Domain Model</w:t>
       </w:r>
     </w:p>
@@ -2752,7 +2733,6 @@
         <w:pStyle w:val="Heading1"/>
       </w:pPr>
       <w:r>
-        <w:lastRenderedPageBreak/>
         <w:t>Sequence Diagram</w:t>
       </w:r>
     </w:p>
@@ -2769,10 +2749,7 @@
         <w:t>USE CASE 1:</w:t>
       </w:r>
       <w:r>
-        <w:t xml:space="preserve"> </w:t>
-      </w:r>
-      <w:r>
-        <w:t>Courier Request</w:t>
+        <w:t xml:space="preserve"> Courier Request</w:t>
       </w:r>
     </w:p>
     <w:p>
@@ -2849,7 +2826,6 @@
         </w:rPr>
       </w:pPr>
       <w:r>
-        <w:lastRenderedPageBreak/>
         <w:t xml:space="preserve">USE CASE </w:t>
       </w:r>
       <w:r>
@@ -2859,10 +2835,7 @@
         <w:t>:</w:t>
       </w:r>
       <w:r>
-        <w:t xml:space="preserve"> </w:t>
-      </w:r>
-      <w:r>
-        <w:t>Courier Delivery</w:t>
+        <w:t xml:space="preserve"> Courier Delivery</w:t>
       </w:r>
     </w:p>
     <w:p>
@@ -2974,13 +2947,7 @@
     </w:p>
     <w:p>
       <w:r>
-        <w:t xml:space="preserve">From the </w:t>
-      </w:r>
-      <w:r>
-        <w:t>GRASP</w:t>
-      </w:r>
-      <w:r>
-        <w:t xml:space="preserve"> Design Patterns, the patterns that can be applied to improve the Object Oriented Design of the system are:</w:t>
+        <w:t>From the GRASP Design Patterns, the patterns that can be applied to improve the Object Oriented Design of the system are:</w:t>
       </w:r>
     </w:p>
     <w:p>
@@ -3008,10 +2975,312 @@
       <w:r>
         <w:t>The Creator</w:t>
       </w:r>
+    </w:p>
+    <w:p>
+      <w:pPr>
+        <w:pStyle w:val="Heading1"/>
+      </w:pPr>
+      <w:r>
+        <w:t>Chain of Responsibility Design Pattern</w:t>
+      </w:r>
+      <w:r>
+        <w:t>:-</w:t>
+      </w:r>
+    </w:p>
+    <w:p>
+      <w:pPr>
+        <w:rPr>
+          <w:sz w:val="36"/>
+          <w:szCs w:val="36"/>
+        </w:rPr>
+      </w:pPr>
+      <w:r>
+        <w:rPr>
+          <w:rFonts w:cstheme="minorHAnsi"/>
+          <w:sz w:val="20"/>
+          <w:szCs w:val="20"/>
+        </w:rPr>
+        <w:t>Courier Management System follows Chain of responsibility pattern to achieve loose coupling where a request from the customer to deliver a parcel/item is initiated, and a chain of objects are defined to process the delivery of parcel.</w:t>
+      </w:r>
+    </w:p>
+    <w:p>
+      <w:pPr>
+        <w:rPr>
+          <w:rFonts w:cstheme="minorHAnsi"/>
+          <w:sz w:val="20"/>
+          <w:szCs w:val="20"/>
+        </w:rPr>
+      </w:pPr>
+      <w:r>
+        <w:rPr>
+          <w:rFonts w:cstheme="minorHAnsi"/>
+          <w:sz w:val="20"/>
+          <w:szCs w:val="20"/>
+        </w:rPr>
+        <w:t>As Observed set of objects would be having their own responsibilities, which are as follows:-</w:t>
+      </w:r>
+    </w:p>
+    <w:p>
+      <w:pPr>
+        <w:pStyle w:val="ListParagraph"/>
+        <w:numPr>
+          <w:ilvl w:val="0"/>
+          <w:numId w:val="46"/>
+        </w:numPr>
+        <w:spacing w:after="160" w:line="259" w:lineRule="auto"/>
+        <w:rPr>
+          <w:rFonts w:cstheme="minorHAnsi"/>
+          <w:sz w:val="20"/>
+          <w:szCs w:val="20"/>
+        </w:rPr>
+      </w:pPr>
+      <w:r>
+        <w:rPr>
+          <w:rFonts w:cstheme="minorHAnsi"/>
+          <w:sz w:val="20"/>
+          <w:szCs w:val="20"/>
+        </w:rPr>
+        <w:t>Payment Object will handle the payment related to the parcel.</w:t>
+      </w:r>
+    </w:p>
+    <w:p>
+      <w:pPr>
+        <w:pStyle w:val="ListParagraph"/>
+        <w:numPr>
+          <w:ilvl w:val="0"/>
+          <w:numId w:val="46"/>
+        </w:numPr>
+        <w:spacing w:after="160" w:line="259" w:lineRule="auto"/>
+        <w:rPr>
+          <w:rFonts w:cstheme="minorHAnsi"/>
+          <w:sz w:val="20"/>
+          <w:szCs w:val="20"/>
+        </w:rPr>
+      </w:pPr>
+      <w:r>
+        <w:rPr>
+          <w:rFonts w:cstheme="minorHAnsi"/>
+          <w:sz w:val="20"/>
+          <w:szCs w:val="20"/>
+        </w:rPr>
+        <w:t xml:space="preserve">Parcel Description contains all the parcel related details such as weight, Size, base price etc.  </w:t>
+      </w:r>
+    </w:p>
+    <w:p>
+      <w:pPr>
+        <w:pStyle w:val="ListParagraph"/>
+        <w:numPr>
+          <w:ilvl w:val="0"/>
+          <w:numId w:val="46"/>
+        </w:numPr>
+        <w:spacing w:after="160" w:line="259" w:lineRule="auto"/>
+        <w:rPr>
+          <w:rFonts w:cstheme="minorHAnsi"/>
+          <w:sz w:val="20"/>
+          <w:szCs w:val="20"/>
+        </w:rPr>
+      </w:pPr>
+      <w:r>
+        <w:rPr>
+          <w:rFonts w:cstheme="minorHAnsi"/>
+          <w:sz w:val="20"/>
+          <w:szCs w:val="20"/>
+        </w:rPr>
+        <w:t>Tracking Information Object will handle parcel location status</w:t>
+      </w:r>
+    </w:p>
+    <w:p>
+      <w:pPr>
+        <w:pStyle w:val="ListParagraph"/>
+        <w:numPr>
+          <w:ilvl w:val="0"/>
+          <w:numId w:val="46"/>
+        </w:numPr>
+        <w:spacing w:after="160" w:line="259" w:lineRule="auto"/>
+        <w:rPr>
+          <w:rFonts w:cstheme="minorHAnsi"/>
+          <w:sz w:val="20"/>
+          <w:szCs w:val="20"/>
+        </w:rPr>
+      </w:pPr>
+      <w:r>
+        <w:rPr>
+          <w:rFonts w:cstheme="minorHAnsi"/>
+          <w:sz w:val="20"/>
+          <w:szCs w:val="20"/>
+        </w:rPr>
+        <w:t>Delivery Job Object will assign the bulk of parcels to Delivery Person Object.</w:t>
+      </w:r>
+    </w:p>
+    <w:p>
+      <w:pPr>
+        <w:rPr>
+          <w:rFonts w:cstheme="minorHAnsi"/>
+          <w:sz w:val="20"/>
+          <w:szCs w:val="20"/>
+        </w:rPr>
+      </w:pPr>
+      <w:r>
+        <w:rPr>
+          <w:rFonts w:cstheme="minorHAnsi"/>
+          <w:sz w:val="20"/>
+          <w:szCs w:val="20"/>
+        </w:rPr>
+        <w:drawing>
+          <wp:inline distT="0" distB="0" distL="0" distR="0" wp14:anchorId="7A05B5A9" wp14:editId="4817077C">
+            <wp:extent cx="5577840" cy="2216180"/>
+            <wp:effectExtent l="0" t="0" r="3810" b="0"/>
+            <wp:docPr id="6" name="Picture 6"/>
+            <wp:cNvGraphicFramePr>
+              <a:graphicFrameLocks xmlns:a="http://schemas.openxmlformats.org/drawingml/2006/main" noChangeAspect="1"/>
+            </wp:cNvGraphicFramePr>
+            <a:graphic xmlns:a="http://schemas.openxmlformats.org/drawingml/2006/main">
+              <a:graphicData uri="http://schemas.openxmlformats.org/drawingml/2006/picture">
+                <pic:pic xmlns:pic="http://schemas.openxmlformats.org/drawingml/2006/picture">
+                  <pic:nvPicPr>
+                    <pic:cNvPr id="1" name=""/>
+                    <pic:cNvPicPr/>
+                  </pic:nvPicPr>
+                  <pic:blipFill>
+                    <a:blip r:embed="rId11"/>
+                    <a:stretch>
+                      <a:fillRect/>
+                    </a:stretch>
+                  </pic:blipFill>
+                  <pic:spPr>
+                    <a:xfrm>
+                      <a:off x="0" y="0"/>
+                      <a:ext cx="5611426" cy="2229524"/>
+                    </a:xfrm>
+                    <a:prstGeom prst="rect">
+                      <a:avLst/>
+                    </a:prstGeom>
+                  </pic:spPr>
+                </pic:pic>
+              </a:graphicData>
+            </a:graphic>
+          </wp:inline>
+        </w:drawing>
+      </w:r>
+    </w:p>
+    <w:p>
+      <w:pPr>
+        <w:pStyle w:val="ListParagraph"/>
+        <w:numPr>
+          <w:ilvl w:val="0"/>
+          <w:numId w:val="46"/>
+        </w:numPr>
+        <w:spacing w:after="160" w:line="259" w:lineRule="auto"/>
+        <w:rPr>
+          <w:rFonts w:cstheme="minorHAnsi"/>
+          <w:sz w:val="20"/>
+          <w:szCs w:val="20"/>
+        </w:rPr>
+      </w:pPr>
+      <w:r>
+        <w:rPr>
+          <w:rFonts w:cstheme="minorHAnsi"/>
+          <w:sz w:val="20"/>
+          <w:szCs w:val="20"/>
+        </w:rPr>
+        <w:t xml:space="preserve"> Delivery Person Object can retrieve the employee information.</w:t>
+      </w:r>
+    </w:p>
+    <w:p>
+      <w:pPr>
+        <w:pStyle w:val="ListParagraph"/>
+        <w:numPr>
+          <w:ilvl w:val="0"/>
+          <w:numId w:val="46"/>
+        </w:numPr>
+        <w:spacing w:after="160" w:line="259" w:lineRule="auto"/>
+        <w:rPr>
+          <w:rFonts w:cstheme="minorHAnsi"/>
+          <w:sz w:val="20"/>
+          <w:szCs w:val="20"/>
+        </w:rPr>
+      </w:pPr>
+      <w:r>
+        <w:rPr>
+          <w:rFonts w:cstheme="minorHAnsi"/>
+          <w:sz w:val="20"/>
+          <w:szCs w:val="20"/>
+        </w:rPr>
+        <w:t xml:space="preserve"> Employee Object retrieve the role and department details from Employee Descriptor Object</w:t>
+      </w:r>
+    </w:p>
+    <w:p>
+      <w:pPr>
+        <w:rPr>
+          <w:rFonts w:cstheme="minorHAnsi"/>
+          <w:sz w:val="20"/>
+          <w:szCs w:val="20"/>
+        </w:rPr>
+      </w:pPr>
+      <w:r>
+        <w:rPr>
+          <w:rFonts w:cstheme="minorHAnsi"/>
+          <w:sz w:val="20"/>
+          <w:szCs w:val="20"/>
+        </w:rPr>
+        <w:drawing>
+          <wp:inline distT="0" distB="0" distL="0" distR="0" wp14:anchorId="3686F9E3" wp14:editId="732D4B22">
+            <wp:extent cx="5943600" cy="2141220"/>
+            <wp:effectExtent l="0" t="0" r="0" b="0"/>
+            <wp:docPr id="3" name="Picture 3"/>
+            <wp:cNvGraphicFramePr>
+              <a:graphicFrameLocks xmlns:a="http://schemas.openxmlformats.org/drawingml/2006/main" noChangeAspect="1"/>
+            </wp:cNvGraphicFramePr>
+            <a:graphic xmlns:a="http://schemas.openxmlformats.org/drawingml/2006/main">
+              <a:graphicData uri="http://schemas.openxmlformats.org/drawingml/2006/picture">
+                <pic:pic xmlns:pic="http://schemas.openxmlformats.org/drawingml/2006/picture">
+                  <pic:nvPicPr>
+                    <pic:cNvPr id="1" name=""/>
+                    <pic:cNvPicPr/>
+                  </pic:nvPicPr>
+                  <pic:blipFill>
+                    <a:blip r:embed="rId12"/>
+                    <a:stretch>
+                      <a:fillRect/>
+                    </a:stretch>
+                  </pic:blipFill>
+                  <pic:spPr>
+                    <a:xfrm>
+                      <a:off x="0" y="0"/>
+                      <a:ext cx="5943600" cy="2141220"/>
+                    </a:xfrm>
+                    <a:prstGeom prst="rect">
+                      <a:avLst/>
+                    </a:prstGeom>
+                  </pic:spPr>
+                </pic:pic>
+              </a:graphicData>
+            </a:graphic>
+          </wp:inline>
+        </w:drawing>
+      </w:r>
+    </w:p>
+    <w:p>
+      <w:pPr>
+        <w:rPr>
+          <w:rFonts w:cstheme="minorHAnsi"/>
+          <w:sz w:val="20"/>
+          <w:szCs w:val="20"/>
+        </w:rPr>
+      </w:pPr>
+    </w:p>
+    <w:p>
+      <w:pPr>
+        <w:rPr>
+          <w:rFonts w:cstheme="minorHAnsi"/>
+          <w:sz w:val="20"/>
+          <w:szCs w:val="20"/>
+        </w:rPr>
+      </w:pPr>
     </w:p>
     <w:p/>
     <w:sectPr>
-      <w:footerReference w:type="default" r:id="rId11"/>
+      <w:footerReference w:type="default" r:id="rId13"/>
       <w:pgSz w:w="12240" w:h="15840" w:code="1"/>
       <w:pgMar w:top="1440" w:right="1440" w:bottom="1440" w:left="1440" w:header="720" w:footer="864" w:gutter="0"/>
       <w:cols w:space="720"/>
@@ -3022,7 +3291,7 @@
 </file>
 
 <file path=word/endnotes.xml><?xml version="1.0" encoding="utf-8"?>
-<w:endnotes xmlns:wpc="http://schemas.microsoft.com/office/word/2010/wordprocessingCanvas" xmlns:cx="http://schemas.microsoft.com/office/drawing/2014/chartex" xmlns:cx1="http://schemas.microsoft.com/office/drawing/2015/9/8/chartex" xmlns:cx2="http://schemas.microsoft.com/office/drawing/2015/10/21/chartex" xmlns:cx3="http://schemas.microsoft.com/office/drawing/2016/5/9/chartex" xmlns:cx4="http://schemas.microsoft.com/office/drawing/2016/5/10/chartex" xmlns:cx5="http://schemas.microsoft.com/office/drawing/2016/5/11/chartex" xmlns:cx6="http://schemas.microsoft.com/office/drawing/2016/5/12/chartex" xmlns:cx7="http://schemas.microsoft.com/office/drawing/2016/5/13/chartex" xmlns:cx8="http://schemas.microsoft.com/office/drawing/2016/5/14/chartex" xmlns:mc="http://schemas.openxmlformats.org/markup-compatibility/2006" xmlns:aink="http://schemas.microsoft.com/office/drawing/2016/ink" xmlns:am3d="http://schemas.microsoft.com/office/drawing/2017/model3d" xmlns:o="urn:schemas-microsoft-com:office:office" xmlns:r="http://schemas.openxmlformats.org/officeDocument/2006/relationships" xmlns:m="http://schemas.openxmlformats.org/officeDocument/2006/math" xmlns:v="urn:schemas-microsoft-com:vml" xmlns:wp14="http://schemas.microsoft.com/office/word/2010/wordprocessingDrawing" xmlns:wp="http://schemas.openxmlformats.org/drawingml/2006/wordprocessingDrawing" xmlns:w10="urn:schemas-microsoft-com:office:word" xmlns:w="http://schemas.openxmlformats.org/wordprocessingml/2006/main" xmlns:w14="http://schemas.microsoft.com/office/word/2010/wordml" xmlns:w15="http://schemas.microsoft.com/office/word/2012/wordml" xmlns:w16cex="http://schemas.microsoft.com/office/word/2018/wordml/cex" xmlns:w16cid="http://schemas.microsoft.com/office/word/2016/wordml/cid" xmlns:w16="http://schemas.microsoft.com/office/word/2018/wordml" xmlns:w16sdtdh="http://schemas.microsoft.com/office/word/2020/wordml/sdtdatahash" xmlns:w16se="http://schemas.microsoft.com/office/word/2015/wordml/symex" xmlns:wpg="http://schemas.microsoft.com/office/word/2010/wordprocessingGroup" xmlns:wpi="http://schemas.microsoft.com/office/word/2010/wordprocessingInk" xmlns:wne="http://schemas.microsoft.com/office/word/2006/wordml" xmlns:wps="http://schemas.microsoft.com/office/word/2010/wordprocessingShape" mc:Ignorable="w14 w15 w16se w16cid w16 w16cex w16sdtdh wp14">
+<w:endnotes xmlns:wpc="http://schemas.microsoft.com/office/word/2010/wordprocessingCanvas" xmlns:cx="http://schemas.microsoft.com/office/drawing/2014/chartex" xmlns:cx1="http://schemas.microsoft.com/office/drawing/2015/9/8/chartex" xmlns:cx2="http://schemas.microsoft.com/office/drawing/2015/10/21/chartex" xmlns:cx3="http://schemas.microsoft.com/office/drawing/2016/5/9/chartex" xmlns:cx4="http://schemas.microsoft.com/office/drawing/2016/5/10/chartex" xmlns:cx5="http://schemas.microsoft.com/office/drawing/2016/5/11/chartex" xmlns:cx6="http://schemas.microsoft.com/office/drawing/2016/5/12/chartex" xmlns:cx7="http://schemas.microsoft.com/office/drawing/2016/5/13/chartex" xmlns:cx8="http://schemas.microsoft.com/office/drawing/2016/5/14/chartex" xmlns:mc="http://schemas.openxmlformats.org/markup-compatibility/2006" xmlns:aink="http://schemas.microsoft.com/office/drawing/2016/ink" xmlns:am3d="http://schemas.microsoft.com/office/drawing/2017/model3d" xmlns:o="urn:schemas-microsoft-com:office:office" xmlns:r="http://schemas.openxmlformats.org/officeDocument/2006/relationships" xmlns:m="http://schemas.openxmlformats.org/officeDocument/2006/math" xmlns:v="urn:schemas-microsoft-com:vml" xmlns:wp14="http://schemas.microsoft.com/office/word/2010/wordprocessingDrawing" xmlns:wp="http://schemas.openxmlformats.org/drawingml/2006/wordprocessingDrawing" xmlns:w10="urn:schemas-microsoft-com:office:word" xmlns:w="http://schemas.openxmlformats.org/wordprocessingml/2006/main" xmlns:w14="http://schemas.microsoft.com/office/word/2010/wordml" xmlns:w15="http://schemas.microsoft.com/office/word/2012/wordml" xmlns:w16cex="http://schemas.microsoft.com/office/word/2018/wordml/cex" xmlns:w16cid="http://schemas.microsoft.com/office/word/2016/wordml/cid" xmlns:w16="http://schemas.microsoft.com/office/word/2018/wordml" xmlns:w16se="http://schemas.microsoft.com/office/word/2015/wordml/symex" xmlns:wpg="http://schemas.microsoft.com/office/word/2010/wordprocessingGroup" xmlns:wpi="http://schemas.microsoft.com/office/word/2010/wordprocessingInk" xmlns:wne="http://schemas.microsoft.com/office/word/2006/wordml" xmlns:wps="http://schemas.microsoft.com/office/word/2010/wordprocessingShape" mc:Ignorable="w14 w15 w16se w16cid w16 w16cex wp14">
   <w:endnote w:type="separator" w:id="-1">
     <w:p>
       <w:pPr>
@@ -3047,7 +3316,7 @@
 </file>
 
 <file path=word/footer1.xml><?xml version="1.0" encoding="utf-8"?>
-<w:ftr xmlns:wpc="http://schemas.microsoft.com/office/word/2010/wordprocessingCanvas" xmlns:cx="http://schemas.microsoft.com/office/drawing/2014/chartex" xmlns:cx1="http://schemas.microsoft.com/office/drawing/2015/9/8/chartex" xmlns:cx2="http://schemas.microsoft.com/office/drawing/2015/10/21/chartex" xmlns:cx3="http://schemas.microsoft.com/office/drawing/2016/5/9/chartex" xmlns:cx4="http://schemas.microsoft.com/office/drawing/2016/5/10/chartex" xmlns:cx5="http://schemas.microsoft.com/office/drawing/2016/5/11/chartex" xmlns:cx6="http://schemas.microsoft.com/office/drawing/2016/5/12/chartex" xmlns:cx7="http://schemas.microsoft.com/office/drawing/2016/5/13/chartex" xmlns:cx8="http://schemas.microsoft.com/office/drawing/2016/5/14/chartex" xmlns:mc="http://schemas.openxmlformats.org/markup-compatibility/2006" xmlns:aink="http://schemas.microsoft.com/office/drawing/2016/ink" xmlns:am3d="http://schemas.microsoft.com/office/drawing/2017/model3d" xmlns:o="urn:schemas-microsoft-com:office:office" xmlns:r="http://schemas.openxmlformats.org/officeDocument/2006/relationships" xmlns:m="http://schemas.openxmlformats.org/officeDocument/2006/math" xmlns:v="urn:schemas-microsoft-com:vml" xmlns:wp14="http://schemas.microsoft.com/office/word/2010/wordprocessingDrawing" xmlns:wp="http://schemas.openxmlformats.org/drawingml/2006/wordprocessingDrawing" xmlns:w10="urn:schemas-microsoft-com:office:word" xmlns:w="http://schemas.openxmlformats.org/wordprocessingml/2006/main" xmlns:w14="http://schemas.microsoft.com/office/word/2010/wordml" xmlns:w15="http://schemas.microsoft.com/office/word/2012/wordml" xmlns:w16cex="http://schemas.microsoft.com/office/word/2018/wordml/cex" xmlns:w16cid="http://schemas.microsoft.com/office/word/2016/wordml/cid" xmlns:w16="http://schemas.microsoft.com/office/word/2018/wordml" xmlns:w16sdtdh="http://schemas.microsoft.com/office/word/2020/wordml/sdtdatahash" xmlns:w16se="http://schemas.microsoft.com/office/word/2015/wordml/symex" xmlns:wpg="http://schemas.microsoft.com/office/word/2010/wordprocessingGroup" xmlns:wpi="http://schemas.microsoft.com/office/word/2010/wordprocessingInk" xmlns:wne="http://schemas.microsoft.com/office/word/2006/wordml" xmlns:wps="http://schemas.microsoft.com/office/word/2010/wordprocessingShape" mc:Ignorable="w14 w15 w16se w16cid w16 w16cex w16sdtdh wp14">
+<w:ftr xmlns:wpc="http://schemas.microsoft.com/office/word/2010/wordprocessingCanvas" xmlns:cx="http://schemas.microsoft.com/office/drawing/2014/chartex" xmlns:cx1="http://schemas.microsoft.com/office/drawing/2015/9/8/chartex" xmlns:cx2="http://schemas.microsoft.com/office/drawing/2015/10/21/chartex" xmlns:cx3="http://schemas.microsoft.com/office/drawing/2016/5/9/chartex" xmlns:cx4="http://schemas.microsoft.com/office/drawing/2016/5/10/chartex" xmlns:cx5="http://schemas.microsoft.com/office/drawing/2016/5/11/chartex" xmlns:cx6="http://schemas.microsoft.com/office/drawing/2016/5/12/chartex" xmlns:cx7="http://schemas.microsoft.com/office/drawing/2016/5/13/chartex" xmlns:cx8="http://schemas.microsoft.com/office/drawing/2016/5/14/chartex" xmlns:mc="http://schemas.openxmlformats.org/markup-compatibility/2006" xmlns:aink="http://schemas.microsoft.com/office/drawing/2016/ink" xmlns:am3d="http://schemas.microsoft.com/office/drawing/2017/model3d" xmlns:o="urn:schemas-microsoft-com:office:office" xmlns:r="http://schemas.openxmlformats.org/officeDocument/2006/relationships" xmlns:m="http://schemas.openxmlformats.org/officeDocument/2006/math" xmlns:v="urn:schemas-microsoft-com:vml" xmlns:wp14="http://schemas.microsoft.com/office/word/2010/wordprocessingDrawing" xmlns:wp="http://schemas.openxmlformats.org/drawingml/2006/wordprocessingDrawing" xmlns:w10="urn:schemas-microsoft-com:office:word" xmlns:w="http://schemas.openxmlformats.org/wordprocessingml/2006/main" xmlns:w14="http://schemas.microsoft.com/office/word/2010/wordml" xmlns:w15="http://schemas.microsoft.com/office/word/2012/wordml" xmlns:w16cex="http://schemas.microsoft.com/office/word/2018/wordml/cex" xmlns:w16cid="http://schemas.microsoft.com/office/word/2016/wordml/cid" xmlns:w16="http://schemas.microsoft.com/office/word/2018/wordml" xmlns:w16se="http://schemas.microsoft.com/office/word/2015/wordml/symex" xmlns:wpg="http://schemas.microsoft.com/office/word/2010/wordprocessingGroup" xmlns:wpi="http://schemas.microsoft.com/office/word/2010/wordprocessingInk" xmlns:wne="http://schemas.microsoft.com/office/word/2006/wordml" xmlns:wps="http://schemas.microsoft.com/office/word/2010/wordprocessingShape" mc:Ignorable="w14 w15 w16se w16cid w16 w16cex wp14">
   <w:p>
     <w:pPr>
       <w:pStyle w:val="Footer"/>
@@ -3072,7 +3341,7 @@
 </file>
 
 <file path=word/footnotes.xml><?xml version="1.0" encoding="utf-8"?>
-<w:footnotes xmlns:wpc="http://schemas.microsoft.com/office/word/2010/wordprocessingCanvas" xmlns:cx="http://schemas.microsoft.com/office/drawing/2014/chartex" xmlns:cx1="http://schemas.microsoft.com/office/drawing/2015/9/8/chartex" xmlns:cx2="http://schemas.microsoft.com/office/drawing/2015/10/21/chartex" xmlns:cx3="http://schemas.microsoft.com/office/drawing/2016/5/9/chartex" xmlns:cx4="http://schemas.microsoft.com/office/drawing/2016/5/10/chartex" xmlns:cx5="http://schemas.microsoft.com/office/drawing/2016/5/11/chartex" xmlns:cx6="http://schemas.microsoft.com/office/drawing/2016/5/12/chartex" xmlns:cx7="http://schemas.microsoft.com/office/drawing/2016/5/13/chartex" xmlns:cx8="http://schemas.microsoft.com/office/drawing/2016/5/14/chartex" xmlns:mc="http://schemas.openxmlformats.org/markup-compatibility/2006" xmlns:aink="http://schemas.microsoft.com/office/drawing/2016/ink" xmlns:am3d="http://schemas.microsoft.com/office/drawing/2017/model3d" xmlns:o="urn:schemas-microsoft-com:office:office" xmlns:r="http://schemas.openxmlformats.org/officeDocument/2006/relationships" xmlns:m="http://schemas.openxmlformats.org/officeDocument/2006/math" xmlns:v="urn:schemas-microsoft-com:vml" xmlns:wp14="http://schemas.microsoft.com/office/word/2010/wordprocessingDrawing" xmlns:wp="http://schemas.openxmlformats.org/drawingml/2006/wordprocessingDrawing" xmlns:w10="urn:schemas-microsoft-com:office:word" xmlns:w="http://schemas.openxmlformats.org/wordprocessingml/2006/main" xmlns:w14="http://schemas.microsoft.com/office/word/2010/wordml" xmlns:w15="http://schemas.microsoft.com/office/word/2012/wordml" xmlns:w16cex="http://schemas.microsoft.com/office/word/2018/wordml/cex" xmlns:w16cid="http://schemas.microsoft.com/office/word/2016/wordml/cid" xmlns:w16="http://schemas.microsoft.com/office/word/2018/wordml" xmlns:w16sdtdh="http://schemas.microsoft.com/office/word/2020/wordml/sdtdatahash" xmlns:w16se="http://schemas.microsoft.com/office/word/2015/wordml/symex" xmlns:wpg="http://schemas.microsoft.com/office/word/2010/wordprocessingGroup" xmlns:wpi="http://schemas.microsoft.com/office/word/2010/wordprocessingInk" xmlns:wne="http://schemas.microsoft.com/office/word/2006/wordml" xmlns:wps="http://schemas.microsoft.com/office/word/2010/wordprocessingShape" mc:Ignorable="w14 w15 w16se w16cid w16 w16cex w16sdtdh wp14">
+<w:footnotes xmlns:wpc="http://schemas.microsoft.com/office/word/2010/wordprocessingCanvas" xmlns:cx="http://schemas.microsoft.com/office/drawing/2014/chartex" xmlns:cx1="http://schemas.microsoft.com/office/drawing/2015/9/8/chartex" xmlns:cx2="http://schemas.microsoft.com/office/drawing/2015/10/21/chartex" xmlns:cx3="http://schemas.microsoft.com/office/drawing/2016/5/9/chartex" xmlns:cx4="http://schemas.microsoft.com/office/drawing/2016/5/10/chartex" xmlns:cx5="http://schemas.microsoft.com/office/drawing/2016/5/11/chartex" xmlns:cx6="http://schemas.microsoft.com/office/drawing/2016/5/12/chartex" xmlns:cx7="http://schemas.microsoft.com/office/drawing/2016/5/13/chartex" xmlns:cx8="http://schemas.microsoft.com/office/drawing/2016/5/14/chartex" xmlns:mc="http://schemas.openxmlformats.org/markup-compatibility/2006" xmlns:aink="http://schemas.microsoft.com/office/drawing/2016/ink" xmlns:am3d="http://schemas.microsoft.com/office/drawing/2017/model3d" xmlns:o="urn:schemas-microsoft-com:office:office" xmlns:r="http://schemas.openxmlformats.org/officeDocument/2006/relationships" xmlns:m="http://schemas.openxmlformats.org/officeDocument/2006/math" xmlns:v="urn:schemas-microsoft-com:vml" xmlns:wp14="http://schemas.microsoft.com/office/word/2010/wordprocessingDrawing" xmlns:wp="http://schemas.openxmlformats.org/drawingml/2006/wordprocessingDrawing" xmlns:w10="urn:schemas-microsoft-com:office:word" xmlns:w="http://schemas.openxmlformats.org/wordprocessingml/2006/main" xmlns:w14="http://schemas.microsoft.com/office/word/2010/wordml" xmlns:w15="http://schemas.microsoft.com/office/word/2012/wordml" xmlns:w16cex="http://schemas.microsoft.com/office/word/2018/wordml/cex" xmlns:w16cid="http://schemas.microsoft.com/office/word/2016/wordml/cid" xmlns:w16="http://schemas.microsoft.com/office/word/2018/wordml" xmlns:w16se="http://schemas.microsoft.com/office/word/2015/wordml/symex" xmlns:wpg="http://schemas.microsoft.com/office/word/2010/wordprocessingGroup" xmlns:wpi="http://schemas.microsoft.com/office/word/2010/wordprocessingInk" xmlns:wne="http://schemas.microsoft.com/office/word/2006/wordml" xmlns:wps="http://schemas.microsoft.com/office/word/2010/wordprocessingShape" mc:Ignorable="w14 w15 w16se w16cid w16 w16cex wp14">
   <w:footnote w:type="separator" w:id="-1">
     <w:p>
       <w:pPr>
@@ -3097,7 +3366,7 @@
 </file>
 
 <file path=word/numbering.xml><?xml version="1.0" encoding="utf-8"?>
-<w:numbering xmlns:wpc="http://schemas.microsoft.com/office/word/2010/wordprocessingCanvas" xmlns:cx="http://schemas.microsoft.com/office/drawing/2014/chartex" xmlns:cx1="http://schemas.microsoft.com/office/drawing/2015/9/8/chartex" xmlns:cx2="http://schemas.microsoft.com/office/drawing/2015/10/21/chartex" xmlns:cx3="http://schemas.microsoft.com/office/drawing/2016/5/9/chartex" xmlns:cx4="http://schemas.microsoft.com/office/drawing/2016/5/10/chartex" xmlns:cx5="http://schemas.microsoft.com/office/drawing/2016/5/11/chartex" xmlns:cx6="http://schemas.microsoft.com/office/drawing/2016/5/12/chartex" xmlns:cx7="http://schemas.microsoft.com/office/drawing/2016/5/13/chartex" xmlns:cx8="http://schemas.microsoft.com/office/drawing/2016/5/14/chartex" xmlns:mc="http://schemas.openxmlformats.org/markup-compatibility/2006" xmlns:aink="http://schemas.microsoft.com/office/drawing/2016/ink" xmlns:am3d="http://schemas.microsoft.com/office/drawing/2017/model3d" xmlns:o="urn:schemas-microsoft-com:office:office" xmlns:r="http://schemas.openxmlformats.org/officeDocument/2006/relationships" xmlns:m="http://schemas.openxmlformats.org/officeDocument/2006/math" xmlns:v="urn:schemas-microsoft-com:vml" xmlns:wp14="http://schemas.microsoft.com/office/word/2010/wordprocessingDrawing" xmlns:wp="http://schemas.openxmlformats.org/drawingml/2006/wordprocessingDrawing" xmlns:w10="urn:schemas-microsoft-com:office:word" xmlns:w="http://schemas.openxmlformats.org/wordprocessingml/2006/main" xmlns:w14="http://schemas.microsoft.com/office/word/2010/wordml" xmlns:w15="http://schemas.microsoft.com/office/word/2012/wordml" xmlns:w16cex="http://schemas.microsoft.com/office/word/2018/wordml/cex" xmlns:w16cid="http://schemas.microsoft.com/office/word/2016/wordml/cid" xmlns:w16="http://schemas.microsoft.com/office/word/2018/wordml" xmlns:w16sdtdh="http://schemas.microsoft.com/office/word/2020/wordml/sdtdatahash" xmlns:w16se="http://schemas.microsoft.com/office/word/2015/wordml/symex" xmlns:wpg="http://schemas.microsoft.com/office/word/2010/wordprocessingGroup" xmlns:wpi="http://schemas.microsoft.com/office/word/2010/wordprocessingInk" xmlns:wne="http://schemas.microsoft.com/office/word/2006/wordml" xmlns:wps="http://schemas.microsoft.com/office/word/2010/wordprocessingShape" mc:Ignorable="w14 w15 w16se w16cid w16 w16cex w16sdtdh wp14">
+<w:numbering xmlns:wpc="http://schemas.microsoft.com/office/word/2010/wordprocessingCanvas" xmlns:cx="http://schemas.microsoft.com/office/drawing/2014/chartex" xmlns:cx1="http://schemas.microsoft.com/office/drawing/2015/9/8/chartex" xmlns:cx2="http://schemas.microsoft.com/office/drawing/2015/10/21/chartex" xmlns:cx3="http://schemas.microsoft.com/office/drawing/2016/5/9/chartex" xmlns:cx4="http://schemas.microsoft.com/office/drawing/2016/5/10/chartex" xmlns:cx5="http://schemas.microsoft.com/office/drawing/2016/5/11/chartex" xmlns:cx6="http://schemas.microsoft.com/office/drawing/2016/5/12/chartex" xmlns:cx7="http://schemas.microsoft.com/office/drawing/2016/5/13/chartex" xmlns:cx8="http://schemas.microsoft.com/office/drawing/2016/5/14/chartex" xmlns:mc="http://schemas.openxmlformats.org/markup-compatibility/2006" xmlns:aink="http://schemas.microsoft.com/office/drawing/2016/ink" xmlns:am3d="http://schemas.microsoft.com/office/drawing/2017/model3d" xmlns:o="urn:schemas-microsoft-com:office:office" xmlns:r="http://schemas.openxmlformats.org/officeDocument/2006/relationships" xmlns:m="http://schemas.openxmlformats.org/officeDocument/2006/math" xmlns:v="urn:schemas-microsoft-com:vml" xmlns:wp14="http://schemas.microsoft.com/office/word/2010/wordprocessingDrawing" xmlns:wp="http://schemas.openxmlformats.org/drawingml/2006/wordprocessingDrawing" xmlns:w10="urn:schemas-microsoft-com:office:word" xmlns:w="http://schemas.openxmlformats.org/wordprocessingml/2006/main" xmlns:w14="http://schemas.microsoft.com/office/word/2010/wordml" xmlns:w15="http://schemas.microsoft.com/office/word/2012/wordml" xmlns:w16cex="http://schemas.microsoft.com/office/word/2018/wordml/cex" xmlns:w16cid="http://schemas.microsoft.com/office/word/2016/wordml/cid" xmlns:w16="http://schemas.microsoft.com/office/word/2018/wordml" xmlns:w16se="http://schemas.microsoft.com/office/word/2015/wordml/symex" xmlns:wpg="http://schemas.microsoft.com/office/word/2010/wordprocessingGroup" xmlns:wpi="http://schemas.microsoft.com/office/word/2010/wordprocessingInk" xmlns:wne="http://schemas.microsoft.com/office/word/2006/wordml" xmlns:wps="http://schemas.microsoft.com/office/word/2010/wordprocessingShape" mc:Ignorable="w14 w15 w16se w16cid w16 w16cex wp14">
   <w:abstractNum w:abstractNumId="0" w15:restartNumberingAfterBreak="0">
     <w:nsid w:val="FFFFFF7C"/>
     <w:multiLevelType w:val="singleLevel"/>
@@ -5556,6 +5825,119 @@
     </w:lvl>
   </w:abstractNum>
   <w:abstractNum w:abstractNumId="34" w15:restartNumberingAfterBreak="0">
+    <w:nsid w:val="5AB218D0"/>
+    <w:multiLevelType w:val="hybridMultilevel"/>
+    <w:tmpl w:val="482AF83E"/>
+    <w:lvl w:ilvl="0" w:tplc="04090001">
+      <w:start w:val="1"/>
+      <w:numFmt w:val="bullet"/>
+      <w:lvlText w:val=""/>
+      <w:lvlJc w:val="left"/>
+      <w:pPr>
+        <w:ind w:left="720" w:hanging="360"/>
+      </w:pPr>
+      <w:rPr>
+        <w:rFonts w:ascii="Symbol" w:hAnsi="Symbol" w:hint="default"/>
+      </w:rPr>
+    </w:lvl>
+    <w:lvl w:ilvl="1" w:tplc="04090003" w:tentative="1">
+      <w:start w:val="1"/>
+      <w:numFmt w:val="bullet"/>
+      <w:lvlText w:val="o"/>
+      <w:lvlJc w:val="left"/>
+      <w:pPr>
+        <w:ind w:left="1440" w:hanging="360"/>
+      </w:pPr>
+      <w:rPr>
+        <w:rFonts w:ascii="Courier New" w:hAnsi="Courier New" w:cs="Courier New" w:hint="default"/>
+      </w:rPr>
+    </w:lvl>
+    <w:lvl w:ilvl="2" w:tplc="04090005" w:tentative="1">
+      <w:start w:val="1"/>
+      <w:numFmt w:val="bullet"/>
+      <w:lvlText w:val=""/>
+      <w:lvlJc w:val="left"/>
+      <w:pPr>
+        <w:ind w:left="2160" w:hanging="360"/>
+      </w:pPr>
+      <w:rPr>
+        <w:rFonts w:ascii="Wingdings" w:hAnsi="Wingdings" w:hint="default"/>
+      </w:rPr>
+    </w:lvl>
+    <w:lvl w:ilvl="3" w:tplc="04090001" w:tentative="1">
+      <w:start w:val="1"/>
+      <w:numFmt w:val="bullet"/>
+      <w:lvlText w:val=""/>
+      <w:lvlJc w:val="left"/>
+      <w:pPr>
+        <w:ind w:left="2880" w:hanging="360"/>
+      </w:pPr>
+      <w:rPr>
+        <w:rFonts w:ascii="Symbol" w:hAnsi="Symbol" w:hint="default"/>
+      </w:rPr>
+    </w:lvl>
+    <w:lvl w:ilvl="4" w:tplc="04090003" w:tentative="1">
+      <w:start w:val="1"/>
+      <w:numFmt w:val="bullet"/>
+      <w:lvlText w:val="o"/>
+      <w:lvlJc w:val="left"/>
+      <w:pPr>
+        <w:ind w:left="3600" w:hanging="360"/>
+      </w:pPr>
+      <w:rPr>
+        <w:rFonts w:ascii="Courier New" w:hAnsi="Courier New" w:cs="Courier New" w:hint="default"/>
+      </w:rPr>
+    </w:lvl>
+    <w:lvl w:ilvl="5" w:tplc="04090005" w:tentative="1">
+      <w:start w:val="1"/>
+      <w:numFmt w:val="bullet"/>
+      <w:lvlText w:val=""/>
+      <w:lvlJc w:val="left"/>
+      <w:pPr>
+        <w:ind w:left="4320" w:hanging="360"/>
+      </w:pPr>
+      <w:rPr>
+        <w:rFonts w:ascii="Wingdings" w:hAnsi="Wingdings" w:hint="default"/>
+      </w:rPr>
+    </w:lvl>
+    <w:lvl w:ilvl="6" w:tplc="04090001" w:tentative="1">
+      <w:start w:val="1"/>
+      <w:numFmt w:val="bullet"/>
+      <w:lvlText w:val=""/>
+      <w:lvlJc w:val="left"/>
+      <w:pPr>
+        <w:ind w:left="5040" w:hanging="360"/>
+      </w:pPr>
+      <w:rPr>
+        <w:rFonts w:ascii="Symbol" w:hAnsi="Symbol" w:hint="default"/>
+      </w:rPr>
+    </w:lvl>
+    <w:lvl w:ilvl="7" w:tplc="04090003" w:tentative="1">
+      <w:start w:val="1"/>
+      <w:numFmt w:val="bullet"/>
+      <w:lvlText w:val="o"/>
+      <w:lvlJc w:val="left"/>
+      <w:pPr>
+        <w:ind w:left="5760" w:hanging="360"/>
+      </w:pPr>
+      <w:rPr>
+        <w:rFonts w:ascii="Courier New" w:hAnsi="Courier New" w:cs="Courier New" w:hint="default"/>
+      </w:rPr>
+    </w:lvl>
+    <w:lvl w:ilvl="8" w:tplc="04090005" w:tentative="1">
+      <w:start w:val="1"/>
+      <w:numFmt w:val="bullet"/>
+      <w:lvlText w:val=""/>
+      <w:lvlJc w:val="left"/>
+      <w:pPr>
+        <w:ind w:left="6480" w:hanging="360"/>
+      </w:pPr>
+      <w:rPr>
+        <w:rFonts w:ascii="Wingdings" w:hAnsi="Wingdings" w:hint="default"/>
+      </w:rPr>
+    </w:lvl>
+  </w:abstractNum>
+  <w:abstractNum w:abstractNumId="35" w15:restartNumberingAfterBreak="0">
     <w:nsid w:val="623F571D"/>
     <w:multiLevelType w:val="hybridMultilevel"/>
     <w:tmpl w:val="5462BB76"/>
@@ -5641,7 +6023,7 @@
       </w:pPr>
     </w:lvl>
   </w:abstractNum>
-  <w:abstractNum w:abstractNumId="35" w15:restartNumberingAfterBreak="0">
+  <w:abstractNum w:abstractNumId="36" w15:restartNumberingAfterBreak="0">
     <w:nsid w:val="657E5D71"/>
     <w:multiLevelType w:val="multilevel"/>
     <w:tmpl w:val="5F92E4C4"/>
@@ -5767,7 +6149,7 @@
       </w:rPr>
     </w:lvl>
   </w:abstractNum>
-  <w:abstractNum w:abstractNumId="36" w15:restartNumberingAfterBreak="0">
+  <w:abstractNum w:abstractNumId="37" w15:restartNumberingAfterBreak="0">
     <w:nsid w:val="6874777A"/>
     <w:multiLevelType w:val="hybridMultilevel"/>
     <w:tmpl w:val="FB1AD0BA"/>
@@ -5856,7 +6238,7 @@
       </w:pPr>
     </w:lvl>
   </w:abstractNum>
-  <w:abstractNum w:abstractNumId="37" w15:restartNumberingAfterBreak="0">
+  <w:abstractNum w:abstractNumId="38" w15:restartNumberingAfterBreak="0">
     <w:nsid w:val="6AE35246"/>
     <w:multiLevelType w:val="hybridMultilevel"/>
     <w:tmpl w:val="0B2E5F9E"/>
@@ -5942,7 +6324,7 @@
       </w:pPr>
     </w:lvl>
   </w:abstractNum>
-  <w:abstractNum w:abstractNumId="38" w15:restartNumberingAfterBreak="0">
+  <w:abstractNum w:abstractNumId="39" w15:restartNumberingAfterBreak="0">
     <w:nsid w:val="6B1E35A7"/>
     <w:multiLevelType w:val="hybridMultilevel"/>
     <w:tmpl w:val="30EA0BB8"/>
@@ -6055,7 +6437,7 @@
       </w:rPr>
     </w:lvl>
   </w:abstractNum>
-  <w:abstractNum w:abstractNumId="39" w15:restartNumberingAfterBreak="0">
+  <w:abstractNum w:abstractNumId="40" w15:restartNumberingAfterBreak="0">
     <w:nsid w:val="71A77053"/>
     <w:multiLevelType w:val="hybridMultilevel"/>
     <w:tmpl w:val="013A75F4"/>
@@ -6141,7 +6523,7 @@
       </w:pPr>
     </w:lvl>
   </w:abstractNum>
-  <w:abstractNum w:abstractNumId="40" w15:restartNumberingAfterBreak="0">
+  <w:abstractNum w:abstractNumId="41" w15:restartNumberingAfterBreak="0">
     <w:nsid w:val="72C00AD8"/>
     <w:multiLevelType w:val="hybridMultilevel"/>
     <w:tmpl w:val="60C04032"/>
@@ -6230,7 +6612,7 @@
       </w:pPr>
     </w:lvl>
   </w:abstractNum>
-  <w:abstractNum w:abstractNumId="41" w15:restartNumberingAfterBreak="0">
+  <w:abstractNum w:abstractNumId="42" w15:restartNumberingAfterBreak="0">
     <w:nsid w:val="76613913"/>
     <w:multiLevelType w:val="hybridMultilevel"/>
     <w:tmpl w:val="687CF598"/>
@@ -6319,7 +6701,7 @@
       </w:pPr>
     </w:lvl>
   </w:abstractNum>
-  <w:abstractNum w:abstractNumId="42" w15:restartNumberingAfterBreak="0">
+  <w:abstractNum w:abstractNumId="43" w15:restartNumberingAfterBreak="0">
     <w:nsid w:val="7CCC03F2"/>
     <w:multiLevelType w:val="hybridMultilevel"/>
     <w:tmpl w:val="D4B85014"/>
@@ -6409,10 +6791,10 @@
     <w:abstractNumId w:val="9"/>
   </w:num>
   <w:num w:numId="2">
-    <w:abstractNumId w:val="35"/>
+    <w:abstractNumId w:val="36"/>
   </w:num>
   <w:num w:numId="3">
-    <w:abstractNumId w:val="35"/>
+    <w:abstractNumId w:val="36"/>
     <w:lvlOverride w:ilvl="0">
       <w:startOverride w:val="1"/>
     </w:lvlOverride>
@@ -6448,7 +6830,7 @@
     <w:abstractNumId w:val="0"/>
   </w:num>
   <w:num w:numId="14">
-    <w:abstractNumId w:val="35"/>
+    <w:abstractNumId w:val="36"/>
     <w:lvlOverride w:ilvl="0">
       <w:startOverride w:val="1"/>
     </w:lvlOverride>
@@ -6481,7 +6863,7 @@
     <w:abstractNumId w:val="30"/>
   </w:num>
   <w:num w:numId="16">
-    <w:abstractNumId w:val="39"/>
+    <w:abstractNumId w:val="40"/>
   </w:num>
   <w:num w:numId="17">
     <w:abstractNumId w:val="32"/>
@@ -6493,7 +6875,7 @@
     <w:abstractNumId w:val="33"/>
   </w:num>
   <w:num w:numId="20">
-    <w:abstractNumId w:val="38"/>
+    <w:abstractNumId w:val="39"/>
   </w:num>
   <w:num w:numId="21">
     <w:abstractNumId w:val="21"/>
@@ -6511,7 +6893,7 @@
     <w:abstractNumId w:val="24"/>
   </w:num>
   <w:num w:numId="26">
-    <w:abstractNumId w:val="34"/>
+    <w:abstractNumId w:val="35"/>
   </w:num>
   <w:num w:numId="27">
     <w:abstractNumId w:val="23"/>
@@ -6523,13 +6905,13 @@
     <w:abstractNumId w:val="18"/>
   </w:num>
   <w:num w:numId="30">
-    <w:abstractNumId w:val="42"/>
+    <w:abstractNumId w:val="43"/>
   </w:num>
   <w:num w:numId="31">
     <w:abstractNumId w:val="27"/>
   </w:num>
   <w:num w:numId="32">
-    <w:abstractNumId w:val="37"/>
+    <w:abstractNumId w:val="38"/>
   </w:num>
   <w:num w:numId="33">
     <w:abstractNumId w:val="29"/>
@@ -6547,7 +6929,7 @@
     <w:abstractNumId w:val="31"/>
   </w:num>
   <w:num w:numId="38">
-    <w:abstractNumId w:val="40"/>
+    <w:abstractNumId w:val="41"/>
   </w:num>
   <w:num w:numId="39">
     <w:abstractNumId w:val="17"/>
@@ -6556,13 +6938,13 @@
     <w:abstractNumId w:val="19"/>
   </w:num>
   <w:num w:numId="41">
-    <w:abstractNumId w:val="36"/>
+    <w:abstractNumId w:val="37"/>
   </w:num>
   <w:num w:numId="42">
     <w:abstractNumId w:val="22"/>
   </w:num>
   <w:num w:numId="43">
-    <w:abstractNumId w:val="41"/>
+    <w:abstractNumId w:val="42"/>
   </w:num>
   <w:num w:numId="44">
     <w:abstractNumId w:val="20"/>
@@ -6570,11 +6952,14 @@
   <w:num w:numId="45">
     <w:abstractNumId w:val="15"/>
   </w:num>
+  <w:num w:numId="46">
+    <w:abstractNumId w:val="34"/>
+  </w:num>
 </w:numbering>
 </file>
 
 <file path=word/styles.xml><?xml version="1.0" encoding="utf-8"?>
-<w:styles xmlns:mc="http://schemas.openxmlformats.org/markup-compatibility/2006" xmlns:r="http://schemas.openxmlformats.org/officeDocument/2006/relationships" xmlns:w="http://schemas.openxmlformats.org/wordprocessingml/2006/main" xmlns:w14="http://schemas.microsoft.com/office/word/2010/wordml" xmlns:w15="http://schemas.microsoft.com/office/word/2012/wordml" xmlns:w16cex="http://schemas.microsoft.com/office/word/2018/wordml/cex" xmlns:w16cid="http://schemas.microsoft.com/office/word/2016/wordml/cid" xmlns:w16="http://schemas.microsoft.com/office/word/2018/wordml" xmlns:w16sdtdh="http://schemas.microsoft.com/office/word/2020/wordml/sdtdatahash" xmlns:w16se="http://schemas.microsoft.com/office/word/2015/wordml/symex" mc:Ignorable="w14 w15 w16se w16cid w16 w16cex w16sdtdh">
+<w:styles xmlns:mc="http://schemas.openxmlformats.org/markup-compatibility/2006" xmlns:r="http://schemas.openxmlformats.org/officeDocument/2006/relationships" xmlns:w="http://schemas.openxmlformats.org/wordprocessingml/2006/main" xmlns:w14="http://schemas.microsoft.com/office/word/2010/wordml" xmlns:w15="http://schemas.microsoft.com/office/word/2012/wordml" xmlns:w16cex="http://schemas.microsoft.com/office/word/2018/wordml/cex" xmlns:w16cid="http://schemas.microsoft.com/office/word/2016/wordml/cid" xmlns:w16="http://schemas.microsoft.com/office/word/2018/wordml" xmlns:w16se="http://schemas.microsoft.com/office/word/2015/wordml/symex" mc:Ignorable="w14 w15 w16se w16cid w16 w16cex">
   <w:docDefaults>
     <w:rPrDefault>
       <w:rPr>
@@ -7797,7 +8182,7 @@
 </file>
 
 <file path=word/glossary/document.xml><?xml version="1.0" encoding="utf-8"?>
-<w:glossaryDocument xmlns:wpc="http://schemas.microsoft.com/office/word/2010/wordprocessingCanvas" xmlns:cx="http://schemas.microsoft.com/office/drawing/2014/chartex" xmlns:cx1="http://schemas.microsoft.com/office/drawing/2015/9/8/chartex" xmlns:cx2="http://schemas.microsoft.com/office/drawing/2015/10/21/chartex" xmlns:cx3="http://schemas.microsoft.com/office/drawing/2016/5/9/chartex" xmlns:cx4="http://schemas.microsoft.com/office/drawing/2016/5/10/chartex" xmlns:cx5="http://schemas.microsoft.com/office/drawing/2016/5/11/chartex" xmlns:cx6="http://schemas.microsoft.com/office/drawing/2016/5/12/chartex" xmlns:cx7="http://schemas.microsoft.com/office/drawing/2016/5/13/chartex" xmlns:cx8="http://schemas.microsoft.com/office/drawing/2016/5/14/chartex" xmlns:mc="http://schemas.openxmlformats.org/markup-compatibility/2006" xmlns:aink="http://schemas.microsoft.com/office/drawing/2016/ink" xmlns:am3d="http://schemas.microsoft.com/office/drawing/2017/model3d" xmlns:o="urn:schemas-microsoft-com:office:office" xmlns:r="http://schemas.openxmlformats.org/officeDocument/2006/relationships" xmlns:m="http://schemas.openxmlformats.org/officeDocument/2006/math" xmlns:v="urn:schemas-microsoft-com:vml" xmlns:wp14="http://schemas.microsoft.com/office/word/2010/wordprocessingDrawing" xmlns:wp="http://schemas.openxmlformats.org/drawingml/2006/wordprocessingDrawing" xmlns:w10="urn:schemas-microsoft-com:office:word" xmlns:w="http://schemas.openxmlformats.org/wordprocessingml/2006/main" xmlns:w14="http://schemas.microsoft.com/office/word/2010/wordml" xmlns:w15="http://schemas.microsoft.com/office/word/2012/wordml" xmlns:w16cex="http://schemas.microsoft.com/office/word/2018/wordml/cex" xmlns:w16cid="http://schemas.microsoft.com/office/word/2016/wordml/cid" xmlns:w16="http://schemas.microsoft.com/office/word/2018/wordml" xmlns:w16sdtdh="http://schemas.microsoft.com/office/word/2020/wordml/sdtdatahash" xmlns:w16se="http://schemas.microsoft.com/office/word/2015/wordml/symex" xmlns:wpg="http://schemas.microsoft.com/office/word/2010/wordprocessingGroup" xmlns:wpi="http://schemas.microsoft.com/office/word/2010/wordprocessingInk" xmlns:wne="http://schemas.microsoft.com/office/word/2006/wordml" xmlns:wps="http://schemas.microsoft.com/office/word/2010/wordprocessingShape" mc:Ignorable="w14 w15 w16se w16cid w16 w16cex w16sdtdh wp14">
+<w:glossaryDocument xmlns:wpc="http://schemas.microsoft.com/office/word/2010/wordprocessingCanvas" xmlns:cx="http://schemas.microsoft.com/office/drawing/2014/chartex" xmlns:cx1="http://schemas.microsoft.com/office/drawing/2015/9/8/chartex" xmlns:cx2="http://schemas.microsoft.com/office/drawing/2015/10/21/chartex" xmlns:cx3="http://schemas.microsoft.com/office/drawing/2016/5/9/chartex" xmlns:cx4="http://schemas.microsoft.com/office/drawing/2016/5/10/chartex" xmlns:cx5="http://schemas.microsoft.com/office/drawing/2016/5/11/chartex" xmlns:cx6="http://schemas.microsoft.com/office/drawing/2016/5/12/chartex" xmlns:cx7="http://schemas.microsoft.com/office/drawing/2016/5/13/chartex" xmlns:cx8="http://schemas.microsoft.com/office/drawing/2016/5/14/chartex" xmlns:mc="http://schemas.openxmlformats.org/markup-compatibility/2006" xmlns:aink="http://schemas.microsoft.com/office/drawing/2016/ink" xmlns:am3d="http://schemas.microsoft.com/office/drawing/2017/model3d" xmlns:o="urn:schemas-microsoft-com:office:office" xmlns:r="http://schemas.openxmlformats.org/officeDocument/2006/relationships" xmlns:m="http://schemas.openxmlformats.org/officeDocument/2006/math" xmlns:v="urn:schemas-microsoft-com:vml" xmlns:wp14="http://schemas.microsoft.com/office/word/2010/wordprocessingDrawing" xmlns:wp="http://schemas.openxmlformats.org/drawingml/2006/wordprocessingDrawing" xmlns:w10="urn:schemas-microsoft-com:office:word" xmlns:w="http://schemas.openxmlformats.org/wordprocessingml/2006/main" xmlns:w14="http://schemas.microsoft.com/office/word/2010/wordml" xmlns:w15="http://schemas.microsoft.com/office/word/2012/wordml" xmlns:w16cex="http://schemas.microsoft.com/office/word/2018/wordml/cex" xmlns:w16cid="http://schemas.microsoft.com/office/word/2016/wordml/cid" xmlns:w16="http://schemas.microsoft.com/office/word/2018/wordml" xmlns:w16se="http://schemas.microsoft.com/office/word/2015/wordml/symex" xmlns:wpg="http://schemas.microsoft.com/office/word/2010/wordprocessingGroup" xmlns:wpi="http://schemas.microsoft.com/office/word/2010/wordprocessingInk" xmlns:wne="http://schemas.microsoft.com/office/word/2006/wordml" xmlns:wps="http://schemas.microsoft.com/office/word/2010/wordprocessingShape" mc:Ignorable="w14 w15 w16se w16cid w16 w16cex wp14">
   <w:docParts>
     <w:docPart>
       <w:docPartPr>
@@ -7882,7 +8267,7 @@
 </file>
 
 <file path=word/glossary/fontTable.xml><?xml version="1.0" encoding="utf-8"?>
-<w:fonts xmlns:mc="http://schemas.openxmlformats.org/markup-compatibility/2006" xmlns:r="http://schemas.openxmlformats.org/officeDocument/2006/relationships" xmlns:w="http://schemas.openxmlformats.org/wordprocessingml/2006/main" xmlns:w14="http://schemas.microsoft.com/office/word/2010/wordml" xmlns:w15="http://schemas.microsoft.com/office/word/2012/wordml" xmlns:w16cex="http://schemas.microsoft.com/office/word/2018/wordml/cex" xmlns:w16cid="http://schemas.microsoft.com/office/word/2016/wordml/cid" xmlns:w16="http://schemas.microsoft.com/office/word/2018/wordml" xmlns:w16sdtdh="http://schemas.microsoft.com/office/word/2020/wordml/sdtdatahash" xmlns:w16se="http://schemas.microsoft.com/office/word/2015/wordml/symex" mc:Ignorable="w14 w15 w16se w16cid w16 w16cex w16sdtdh">
+<w:fonts xmlns:mc="http://schemas.openxmlformats.org/markup-compatibility/2006" xmlns:r="http://schemas.openxmlformats.org/officeDocument/2006/relationships" xmlns:w="http://schemas.openxmlformats.org/wordprocessingml/2006/main" xmlns:w14="http://schemas.microsoft.com/office/word/2010/wordml" xmlns:w15="http://schemas.microsoft.com/office/word/2012/wordml" xmlns:w16cex="http://schemas.microsoft.com/office/word/2018/wordml/cex" xmlns:w16cid="http://schemas.microsoft.com/office/word/2016/wordml/cid" xmlns:w16="http://schemas.microsoft.com/office/word/2018/wordml" xmlns:w16se="http://schemas.microsoft.com/office/word/2015/wordml/symex" mc:Ignorable="w14 w15 w16se w16cid w16 w16cex">
   <w:font w:name="Symbol">
     <w:panose1 w:val="05050102010706020507"/>
     <w:charset w:val="02"/>
@@ -7950,8 +8335,9 @@
 </file>
 
 <file path=word/glossary/settings.xml><?xml version="1.0" encoding="utf-8"?>
-<w:settings xmlns:mc="http://schemas.openxmlformats.org/markup-compatibility/2006" xmlns:o="urn:schemas-microsoft-com:office:office" xmlns:r="http://schemas.openxmlformats.org/officeDocument/2006/relationships" xmlns:m="http://schemas.openxmlformats.org/officeDocument/2006/math" xmlns:v="urn:schemas-microsoft-com:vml" xmlns:w10="urn:schemas-microsoft-com:office:word" xmlns:w="http://schemas.openxmlformats.org/wordprocessingml/2006/main" xmlns:w14="http://schemas.microsoft.com/office/word/2010/wordml" xmlns:w15="http://schemas.microsoft.com/office/word/2012/wordml" xmlns:w16cex="http://schemas.microsoft.com/office/word/2018/wordml/cex" xmlns:w16cid="http://schemas.microsoft.com/office/word/2016/wordml/cid" xmlns:w16="http://schemas.microsoft.com/office/word/2018/wordml" xmlns:w16sdtdh="http://schemas.microsoft.com/office/word/2020/wordml/sdtdatahash" xmlns:w16se="http://schemas.microsoft.com/office/word/2015/wordml/symex" xmlns:sl="http://schemas.openxmlformats.org/schemaLibrary/2006/main" mc:Ignorable="w14 w15 w16se w16cid w16 w16cex w16sdtdh">
+<w:settings xmlns:mc="http://schemas.openxmlformats.org/markup-compatibility/2006" xmlns:o="urn:schemas-microsoft-com:office:office" xmlns:r="http://schemas.openxmlformats.org/officeDocument/2006/relationships" xmlns:m="http://schemas.openxmlformats.org/officeDocument/2006/math" xmlns:v="urn:schemas-microsoft-com:vml" xmlns:w10="urn:schemas-microsoft-com:office:word" xmlns:w="http://schemas.openxmlformats.org/wordprocessingml/2006/main" xmlns:w14="http://schemas.microsoft.com/office/word/2010/wordml" xmlns:w15="http://schemas.microsoft.com/office/word/2012/wordml" xmlns:w16cex="http://schemas.microsoft.com/office/word/2018/wordml/cex" xmlns:w16cid="http://schemas.microsoft.com/office/word/2016/wordml/cid" xmlns:w16="http://schemas.microsoft.com/office/word/2018/wordml" xmlns:w16se="http://schemas.microsoft.com/office/word/2015/wordml/symex" xmlns:sl="http://schemas.openxmlformats.org/schemaLibrary/2006/main" mc:Ignorable="w14 w15 w16se w16cid w16 w16cex">
   <w:view w:val="normal"/>
+  <w:revisionView w:inkAnnotations="0"/>
   <w:defaultTabStop w:val="720"/>
   <w:characterSpacingControl w:val="doNotCompress"/>
   <w:compat>
@@ -7967,6 +8353,7 @@
     <w:rsidRoot w:val="001D289F"/>
     <w:rsid w:val="001D289F"/>
     <w:rsid w:val="001E0DC4"/>
+    <w:rsid w:val="00D40628"/>
     <w:rsid w:val="00D55DB5"/>
   </w:rsids>
   <m:mathPr>
@@ -7991,7 +8378,7 @@
 </file>
 
 <file path=word/glossary/styles.xml><?xml version="1.0" encoding="utf-8"?>
-<w:styles xmlns:mc="http://schemas.openxmlformats.org/markup-compatibility/2006" xmlns:r="http://schemas.openxmlformats.org/officeDocument/2006/relationships" xmlns:w="http://schemas.openxmlformats.org/wordprocessingml/2006/main" xmlns:w14="http://schemas.microsoft.com/office/word/2010/wordml" xmlns:w15="http://schemas.microsoft.com/office/word/2012/wordml" xmlns:w16cex="http://schemas.microsoft.com/office/word/2018/wordml/cex" xmlns:w16cid="http://schemas.microsoft.com/office/word/2016/wordml/cid" xmlns:w16="http://schemas.microsoft.com/office/word/2018/wordml" xmlns:w16sdtdh="http://schemas.microsoft.com/office/word/2020/wordml/sdtdatahash" xmlns:w16se="http://schemas.microsoft.com/office/word/2015/wordml/symex" mc:Ignorable="w14 w15 w16se w16cid w16 w16cex w16sdtdh">
+<w:styles xmlns:mc="http://schemas.openxmlformats.org/markup-compatibility/2006" xmlns:r="http://schemas.openxmlformats.org/officeDocument/2006/relationships" xmlns:w="http://schemas.openxmlformats.org/wordprocessingml/2006/main" xmlns:w14="http://schemas.microsoft.com/office/word/2010/wordml" xmlns:w15="http://schemas.microsoft.com/office/word/2012/wordml" xmlns:w16cex="http://schemas.microsoft.com/office/word/2018/wordml/cex" xmlns:w16cid="http://schemas.microsoft.com/office/word/2016/wordml/cid" xmlns:w16="http://schemas.microsoft.com/office/word/2018/wordml" xmlns:w16se="http://schemas.microsoft.com/office/word/2015/wordml/symex" mc:Ignorable="w14 w15 w16se w16cid w16 w16cex">
   <w:docDefaults>
     <w:rPrDefault>
       <w:rPr>
@@ -8416,125 +8803,20 @@
     <w:semiHidden/>
     <w:unhideWhenUsed/>
   </w:style>
-  <w:style w:type="paragraph" w:customStyle="1" w:styleId="279179D77DC24C0485230F184400162A">
-    <w:name w:val="279179D77DC24C0485230F184400162A"/>
-  </w:style>
-  <w:style w:type="paragraph" w:customStyle="1" w:styleId="196983E1046342F883012A94A3BCD08E">
-    <w:name w:val="196983E1046342F883012A94A3BCD08E"/>
-  </w:style>
-  <w:style w:type="paragraph" w:customStyle="1" w:styleId="EF638D5FDF1B442D874DC071CC491D95">
-    <w:name w:val="EF638D5FDF1B442D874DC071CC491D95"/>
-  </w:style>
   <w:style w:type="paragraph" w:customStyle="1" w:styleId="2429BB891DDA4CA08EC213EFB36B2C59">
     <w:name w:val="2429BB891DDA4CA08EC213EFB36B2C59"/>
   </w:style>
   <w:style w:type="paragraph" w:customStyle="1" w:styleId="E0CD64DB7A034864B13596093E11D3A6">
     <w:name w:val="E0CD64DB7A034864B13596093E11D3A6"/>
   </w:style>
-  <w:style w:type="paragraph" w:customStyle="1" w:styleId="02881B5C5EDF4424A0D026A4C895A503">
-    <w:name w:val="02881B5C5EDF4424A0D026A4C895A503"/>
-  </w:style>
-  <w:style w:type="paragraph" w:customStyle="1" w:styleId="E85B28A4A5924017831EF6E4A81A4B5D">
-    <w:name w:val="E85B28A4A5924017831EF6E4A81A4B5D"/>
-  </w:style>
   <w:style w:type="paragraph" w:customStyle="1" w:styleId="0323875F65734E9E9957D072E03303E2">
     <w:name w:val="0323875F65734E9E9957D072E03303E2"/>
-  </w:style>
-  <w:style w:type="paragraph" w:customStyle="1" w:styleId="84E63A90615D4598AB1526E290D38B4A">
-    <w:name w:val="84E63A90615D4598AB1526E290D38B4A"/>
-  </w:style>
-  <w:style w:type="paragraph" w:customStyle="1" w:styleId="10D3203CEC5A4CEDBAF327F836D61878">
-    <w:name w:val="10D3203CEC5A4CEDBAF327F836D61878"/>
-  </w:style>
-  <w:style w:type="paragraph" w:customStyle="1" w:styleId="BE1C9DFC12884DA0B6078AFA696445DB">
-    <w:name w:val="BE1C9DFC12884DA0B6078AFA696445DB"/>
-  </w:style>
-  <w:style w:type="paragraph" w:customStyle="1" w:styleId="F3032DA644514E7E92A4B727FBE92111">
-    <w:name w:val="F3032DA644514E7E92A4B727FBE92111"/>
-  </w:style>
-  <w:style w:type="paragraph" w:customStyle="1" w:styleId="3694A990790B4386A264BF2727C4541A">
-    <w:name w:val="3694A990790B4386A264BF2727C4541A"/>
-  </w:style>
-  <w:style w:type="paragraph" w:customStyle="1" w:styleId="680B83E541154A28B6FEE6D880C6817B">
-    <w:name w:val="680B83E541154A28B6FEE6D880C6817B"/>
-  </w:style>
-  <w:style w:type="paragraph" w:customStyle="1" w:styleId="44E4BDF05B87489697347BDADEF3FA2A">
-    <w:name w:val="44E4BDF05B87489697347BDADEF3FA2A"/>
-  </w:style>
-  <w:style w:type="paragraph" w:customStyle="1" w:styleId="FB60A281939C4E0593B5DF74EE4A0166">
-    <w:name w:val="FB60A281939C4E0593B5DF74EE4A0166"/>
-  </w:style>
-  <w:style w:type="paragraph" w:customStyle="1" w:styleId="4C3066CFE6A2475CAC5C83B7CC4EE132">
-    <w:name w:val="4C3066CFE6A2475CAC5C83B7CC4EE132"/>
-  </w:style>
-  <w:style w:type="paragraph" w:customStyle="1" w:styleId="B92B4898377D414F8A36DBC233AFDB16">
-    <w:name w:val="B92B4898377D414F8A36DBC233AFDB16"/>
-  </w:style>
-  <w:style w:type="paragraph" w:customStyle="1" w:styleId="5BEAAE8F789D4EC5AF25424FF8BC41DB">
-    <w:name w:val="5BEAAE8F789D4EC5AF25424FF8BC41DB"/>
-  </w:style>
-  <w:style w:type="paragraph" w:customStyle="1" w:styleId="37D65F983EFD4D3CAD782385C4CE2131">
-    <w:name w:val="37D65F983EFD4D3CAD782385C4CE2131"/>
-  </w:style>
-  <w:style w:type="paragraph" w:customStyle="1" w:styleId="9ED9EFD1DCA34C6697698DD9DDD5E10E">
-    <w:name w:val="9ED9EFD1DCA34C6697698DD9DDD5E10E"/>
-  </w:style>
-  <w:style w:type="paragraph" w:customStyle="1" w:styleId="DAA9DA05B9C64358BE8F75EBE05088CB">
-    <w:name w:val="DAA9DA05B9C64358BE8F75EBE05088CB"/>
-  </w:style>
-  <w:style w:type="paragraph" w:customStyle="1" w:styleId="859FE5F2F12F4565A7D8D54825FE7DA1">
-    <w:name w:val="859FE5F2F12F4565A7D8D54825FE7DA1"/>
-  </w:style>
-  <w:style w:type="paragraph" w:customStyle="1" w:styleId="B1C85733F9904EA09CF6174AF0C67495">
-    <w:name w:val="B1C85733F9904EA09CF6174AF0C67495"/>
-  </w:style>
-  <w:style w:type="paragraph" w:customStyle="1" w:styleId="7C39CC35FB374404AB4DEAB1BDD8A1EB">
-    <w:name w:val="7C39CC35FB374404AB4DEAB1BDD8A1EB"/>
-  </w:style>
-  <w:style w:type="paragraph" w:customStyle="1" w:styleId="754336E9CEA7447C8E02AADCAEAF6363">
-    <w:name w:val="754336E9CEA7447C8E02AADCAEAF6363"/>
-  </w:style>
-  <w:style w:type="paragraph" w:customStyle="1" w:styleId="6B53645869D74C00A60F4A43D73887C3">
-    <w:name w:val="6B53645869D74C00A60F4A43D73887C3"/>
-  </w:style>
-  <w:style w:type="paragraph" w:customStyle="1" w:styleId="D8F7A02371074E659F7D6B603F2F40BF">
-    <w:name w:val="D8F7A02371074E659F7D6B603F2F40BF"/>
-  </w:style>
-  <w:style w:type="paragraph" w:customStyle="1" w:styleId="ACC74FEF381948E1979288ACEA8E5432">
-    <w:name w:val="ACC74FEF381948E1979288ACEA8E5432"/>
-  </w:style>
-  <w:style w:type="paragraph" w:customStyle="1" w:styleId="BCA1C9AE674F47C28BB0D7089BE63840">
-    <w:name w:val="BCA1C9AE674F47C28BB0D7089BE63840"/>
-  </w:style>
-  <w:style w:type="paragraph" w:customStyle="1" w:styleId="00A16CF552DF4D77B119AE37340E2397">
-    <w:name w:val="00A16CF552DF4D77B119AE37340E2397"/>
-  </w:style>
-  <w:style w:type="paragraph" w:customStyle="1" w:styleId="40CE0623C01947BBB3DB4A54F03E7E68">
-    <w:name w:val="40CE0623C01947BBB3DB4A54F03E7E68"/>
-  </w:style>
-  <w:style w:type="paragraph" w:customStyle="1" w:styleId="757F0C07878E4EF4AD4F61CB8ADFABEE">
-    <w:name w:val="757F0C07878E4EF4AD4F61CB8ADFABEE"/>
-  </w:style>
-  <w:style w:type="paragraph" w:customStyle="1" w:styleId="B94931C76F6A44EEB1B44D2EE27DA4BF">
-    <w:name w:val="B94931C76F6A44EEB1B44D2EE27DA4BF"/>
-  </w:style>
-  <w:style w:type="paragraph" w:customStyle="1" w:styleId="2EA7216ED50D45408C7A01DDA573F993">
-    <w:name w:val="2EA7216ED50D45408C7A01DDA573F993"/>
-  </w:style>
-  <w:style w:type="paragraph" w:customStyle="1" w:styleId="7BF772CC0DFD4B66A7C2E7F48FA5E92B">
-    <w:name w:val="7BF772CC0DFD4B66A7C2E7F48FA5E92B"/>
-  </w:style>
-  <w:style w:type="paragraph" w:customStyle="1" w:styleId="982D272A94274F0A8B78D96AE7BEF18E">
-    <w:name w:val="982D272A94274F0A8B78D96AE7BEF18E"/>
-  </w:style>
-  <w:style w:type="paragraph" w:customStyle="1" w:styleId="72E486323D93403C9324E46A35A1288C">
-    <w:name w:val="72E486323D93403C9324E46A35A1288C"/>
   </w:style>
 </w:styles>
 </file>
 
 <file path=word/glossary/webSettings.xml><?xml version="1.0" encoding="utf-8"?>
-<w:webSettings xmlns:mc="http://schemas.openxmlformats.org/markup-compatibility/2006" xmlns:r="http://schemas.openxmlformats.org/officeDocument/2006/relationships" xmlns:w="http://schemas.openxmlformats.org/wordprocessingml/2006/main" xmlns:w14="http://schemas.microsoft.com/office/word/2010/wordml" xmlns:w15="http://schemas.microsoft.com/office/word/2012/wordml" xmlns:w16cex="http://schemas.microsoft.com/office/word/2018/wordml/cex" xmlns:w16cid="http://schemas.microsoft.com/office/word/2016/wordml/cid" xmlns:w16="http://schemas.microsoft.com/office/word/2018/wordml" xmlns:w16sdtdh="http://schemas.microsoft.com/office/word/2020/wordml/sdtdatahash" xmlns:w16se="http://schemas.microsoft.com/office/word/2015/wordml/symex" mc:Ignorable="w14 w15 w16se w16cid w16 w16cex w16sdtdh">
+<w:webSettings xmlns:mc="http://schemas.openxmlformats.org/markup-compatibility/2006" xmlns:r="http://schemas.openxmlformats.org/officeDocument/2006/relationships" xmlns:w="http://schemas.openxmlformats.org/wordprocessingml/2006/main" xmlns:w14="http://schemas.microsoft.com/office/word/2010/wordml" xmlns:w15="http://schemas.microsoft.com/office/word/2012/wordml" xmlns:w16cex="http://schemas.microsoft.com/office/word/2018/wordml/cex" xmlns:w16cid="http://schemas.microsoft.com/office/word/2016/wordml/cid" xmlns:w16="http://schemas.microsoft.com/office/word/2018/wordml" xmlns:w16se="http://schemas.microsoft.com/office/word/2015/wordml/symex" mc:Ignorable="w14 w15 w16se w16cid w16 w16cex">
   <w:optimizeForBrowser/>
   <w:allowPNG/>
 </w:webSettings>

</xml_diff>

<commit_message>
Update Courier Management System.docx
</commit_message>
<xml_diff>
--- a/files/Courier Management System.docx
+++ b/files/Courier Management System.docx
@@ -1,6 +1,6 @@
 
 <file path=word/document.xml><?xml version="1.0" encoding="utf-8"?>
-<w:document xmlns:wpc="http://schemas.microsoft.com/office/word/2010/wordprocessingCanvas" xmlns:cx="http://schemas.microsoft.com/office/drawing/2014/chartex" xmlns:cx1="http://schemas.microsoft.com/office/drawing/2015/9/8/chartex" xmlns:cx2="http://schemas.microsoft.com/office/drawing/2015/10/21/chartex" xmlns:cx3="http://schemas.microsoft.com/office/drawing/2016/5/9/chartex" xmlns:cx4="http://schemas.microsoft.com/office/drawing/2016/5/10/chartex" xmlns:cx5="http://schemas.microsoft.com/office/drawing/2016/5/11/chartex" xmlns:cx6="http://schemas.microsoft.com/office/drawing/2016/5/12/chartex" xmlns:cx7="http://schemas.microsoft.com/office/drawing/2016/5/13/chartex" xmlns:cx8="http://schemas.microsoft.com/office/drawing/2016/5/14/chartex" xmlns:mc="http://schemas.openxmlformats.org/markup-compatibility/2006" xmlns:aink="http://schemas.microsoft.com/office/drawing/2016/ink" xmlns:am3d="http://schemas.microsoft.com/office/drawing/2017/model3d" xmlns:o="urn:schemas-microsoft-com:office:office" xmlns:r="http://schemas.openxmlformats.org/officeDocument/2006/relationships" xmlns:m="http://schemas.openxmlformats.org/officeDocument/2006/math" xmlns:v="urn:schemas-microsoft-com:vml" xmlns:wp14="http://schemas.microsoft.com/office/word/2010/wordprocessingDrawing" xmlns:wp="http://schemas.openxmlformats.org/drawingml/2006/wordprocessingDrawing" xmlns:w10="urn:schemas-microsoft-com:office:word" xmlns:w="http://schemas.openxmlformats.org/wordprocessingml/2006/main" xmlns:w14="http://schemas.microsoft.com/office/word/2010/wordml" xmlns:w15="http://schemas.microsoft.com/office/word/2012/wordml" xmlns:w16cex="http://schemas.microsoft.com/office/word/2018/wordml/cex" xmlns:w16cid="http://schemas.microsoft.com/office/word/2016/wordml/cid" xmlns:w16="http://schemas.microsoft.com/office/word/2018/wordml" xmlns:w16se="http://schemas.microsoft.com/office/word/2015/wordml/symex" xmlns:wpg="http://schemas.microsoft.com/office/word/2010/wordprocessingGroup" xmlns:wpi="http://schemas.microsoft.com/office/word/2010/wordprocessingInk" xmlns:wne="http://schemas.microsoft.com/office/word/2006/wordml" xmlns:wps="http://schemas.microsoft.com/office/word/2010/wordprocessingShape" mc:Ignorable="w14 w15 w16se w16cid w16 w16cex wp14">
+<w:document xmlns:wpc="http://schemas.microsoft.com/office/word/2010/wordprocessingCanvas" xmlns:cx="http://schemas.microsoft.com/office/drawing/2014/chartex" xmlns:cx1="http://schemas.microsoft.com/office/drawing/2015/9/8/chartex" xmlns:cx2="http://schemas.microsoft.com/office/drawing/2015/10/21/chartex" xmlns:cx3="http://schemas.microsoft.com/office/drawing/2016/5/9/chartex" xmlns:cx4="http://schemas.microsoft.com/office/drawing/2016/5/10/chartex" xmlns:cx5="http://schemas.microsoft.com/office/drawing/2016/5/11/chartex" xmlns:cx6="http://schemas.microsoft.com/office/drawing/2016/5/12/chartex" xmlns:cx7="http://schemas.microsoft.com/office/drawing/2016/5/13/chartex" xmlns:cx8="http://schemas.microsoft.com/office/drawing/2016/5/14/chartex" xmlns:mc="http://schemas.openxmlformats.org/markup-compatibility/2006" xmlns:aink="http://schemas.microsoft.com/office/drawing/2016/ink" xmlns:am3d="http://schemas.microsoft.com/office/drawing/2017/model3d" xmlns:o="urn:schemas-microsoft-com:office:office" xmlns:r="http://schemas.openxmlformats.org/officeDocument/2006/relationships" xmlns:m="http://schemas.openxmlformats.org/officeDocument/2006/math" xmlns:v="urn:schemas-microsoft-com:vml" xmlns:wp14="http://schemas.microsoft.com/office/word/2010/wordprocessingDrawing" xmlns:wp="http://schemas.openxmlformats.org/drawingml/2006/wordprocessingDrawing" xmlns:w10="urn:schemas-microsoft-com:office:word" xmlns:w="http://schemas.openxmlformats.org/wordprocessingml/2006/main" xmlns:w14="http://schemas.microsoft.com/office/word/2010/wordml" xmlns:w15="http://schemas.microsoft.com/office/word/2012/wordml" xmlns:w16cex="http://schemas.microsoft.com/office/word/2018/wordml/cex" xmlns:w16cid="http://schemas.microsoft.com/office/word/2016/wordml/cid" xmlns:w16="http://schemas.microsoft.com/office/word/2018/wordml" xmlns:w16sdtdh="http://schemas.microsoft.com/office/word/2020/wordml/sdtdatahash" xmlns:w16se="http://schemas.microsoft.com/office/word/2015/wordml/symex" xmlns:wpg="http://schemas.microsoft.com/office/word/2010/wordprocessingGroup" xmlns:wpi="http://schemas.microsoft.com/office/word/2010/wordprocessingInk" xmlns:wne="http://schemas.microsoft.com/office/word/2006/wordml" xmlns:wps="http://schemas.microsoft.com/office/word/2010/wordprocessingShape" mc:Ignorable="w14 w15 w16se w16cid w16 w16cex w16sdtdh wp14">
   <w:body>
     <w:p>
       <w:pPr>
@@ -423,6 +423,7 @@
         <w:pStyle w:val="Heading1"/>
       </w:pPr>
       <w:r>
+        <w:lastRenderedPageBreak/>
         <w:t>Use cases (In fully dressed format)</w:t>
       </w:r>
     </w:p>
@@ -949,6 +950,7 @@
           <w:bCs/>
           <w:szCs w:val="24"/>
         </w:rPr>
+        <w:lastRenderedPageBreak/>
         <w:t>Extensions:</w:t>
       </w:r>
     </w:p>
@@ -1972,6 +1974,7 @@
         <w:rPr>
           <w:szCs w:val="24"/>
         </w:rPr>
+        <w:lastRenderedPageBreak/>
         <w:t>System assigns job to delivery person</w:t>
       </w:r>
     </w:p>
@@ -2519,6 +2522,7 @@
         <w:rPr>
           <w:szCs w:val="24"/>
         </w:rPr>
+        <w:lastRenderedPageBreak/>
         <w:t>Delivery person checks contact details for parcel delivery, contacts the receiver and takes help in delivering the parcel</w:t>
       </w:r>
     </w:p>
@@ -2672,6 +2676,7 @@
         <w:pStyle w:val="Heading1"/>
       </w:pPr>
       <w:r>
+        <w:lastRenderedPageBreak/>
         <w:t>Domain Model</w:t>
       </w:r>
     </w:p>
@@ -2733,6 +2738,7 @@
         <w:pStyle w:val="Heading1"/>
       </w:pPr>
       <w:r>
+        <w:lastRenderedPageBreak/>
         <w:t>Sequence Diagram</w:t>
       </w:r>
     </w:p>
@@ -2826,6 +2832,7 @@
         </w:rPr>
       </w:pPr>
       <w:r>
+        <w:lastRenderedPageBreak/>
         <w:t xml:space="preserve">USE CASE </w:t>
       </w:r>
       <w:r>
@@ -2892,6 +2899,172 @@
         <w:pStyle w:val="Heading1"/>
       </w:pPr>
       <w:r>
+        <w:lastRenderedPageBreak/>
+        <w:t>Activity</w:t>
+      </w:r>
+      <w:r>
+        <w:t xml:space="preserve"> Diagram</w:t>
+      </w:r>
+    </w:p>
+    <w:p>
+      <w:pPr>
+        <w:pStyle w:val="Heading2"/>
+        <w:numPr>
+          <w:ilvl w:val="0"/>
+          <w:numId w:val="0"/>
+        </w:numPr>
+        <w:ind w:left="360" w:hanging="360"/>
+      </w:pPr>
+      <w:r>
+        <w:t>USE CASE 1:</w:t>
+      </w:r>
+      <w:r>
+        <w:t xml:space="preserve"> Courier Request</w:t>
+      </w:r>
+    </w:p>
+    <w:p>
+      <w:r>
+        <w:rPr>
+          <w:noProof/>
+        </w:rPr>
+        <w:drawing>
+          <wp:inline distT="0" distB="0" distL="0" distR="0" wp14:anchorId="16B62C6C" wp14:editId="4BF94920">
+            <wp:extent cx="2885812" cy="6384471"/>
+            <wp:effectExtent l="0" t="0" r="0" b="0"/>
+            <wp:docPr id="9" name="Picture 9"/>
+            <wp:cNvGraphicFramePr>
+              <a:graphicFrameLocks xmlns:a="http://schemas.openxmlformats.org/drawingml/2006/main" noChangeAspect="1"/>
+            </wp:cNvGraphicFramePr>
+            <a:graphic xmlns:a="http://schemas.openxmlformats.org/drawingml/2006/main">
+              <a:graphicData uri="http://schemas.openxmlformats.org/drawingml/2006/picture">
+                <pic:pic xmlns:pic="http://schemas.openxmlformats.org/drawingml/2006/picture">
+                  <pic:nvPicPr>
+                    <pic:cNvPr id="9" name="Picture 9"/>
+                    <pic:cNvPicPr/>
+                  </pic:nvPicPr>
+                  <pic:blipFill>
+                    <a:blip r:embed="rId11">
+                      <a:extLst>
+                        <a:ext uri="{28A0092B-C50C-407E-A947-70E740481C1C}">
+                          <a14:useLocalDpi xmlns:a14="http://schemas.microsoft.com/office/drawing/2010/main" val="0"/>
+                        </a:ext>
+                      </a:extLst>
+                    </a:blip>
+                    <a:stretch>
+                      <a:fillRect/>
+                    </a:stretch>
+                  </pic:blipFill>
+                  <pic:spPr>
+                    <a:xfrm>
+                      <a:off x="0" y="0"/>
+                      <a:ext cx="2890762" cy="6395421"/>
+                    </a:xfrm>
+                    <a:prstGeom prst="rect">
+                      <a:avLst/>
+                    </a:prstGeom>
+                  </pic:spPr>
+                </pic:pic>
+              </a:graphicData>
+            </a:graphic>
+          </wp:inline>
+        </w:drawing>
+      </w:r>
+    </w:p>
+    <w:p>
+      <w:pPr>
+        <w:rPr>
+          <w:b/>
+          <w:bCs/>
+          <w:color w:val="2E74B5" w:themeColor="accent1" w:themeShade="BF"/>
+        </w:rPr>
+      </w:pPr>
+      <w:r>
+        <w:br w:type="page"/>
+      </w:r>
+    </w:p>
+    <w:p>
+      <w:pPr>
+        <w:pStyle w:val="Heading2"/>
+        <w:numPr>
+          <w:ilvl w:val="0"/>
+          <w:numId w:val="0"/>
+        </w:numPr>
+        <w:ind w:left="360" w:hanging="360"/>
+        <w:rPr>
+          <w:b w:val="0"/>
+          <w:bCs w:val="0"/>
+        </w:rPr>
+      </w:pPr>
+      <w:r>
+        <w:lastRenderedPageBreak/>
+        <w:t xml:space="preserve">USE CASE </w:t>
+      </w:r>
+      <w:r>
+        <w:t>2</w:t>
+      </w:r>
+      <w:r>
+        <w:t>:</w:t>
+      </w:r>
+      <w:r>
+        <w:t xml:space="preserve"> Courier Delivery</w:t>
+      </w:r>
+    </w:p>
+    <w:p>
+      <w:r>
+        <w:rPr>
+          <w:noProof/>
+        </w:rPr>
+        <w:drawing>
+          <wp:inline distT="0" distB="0" distL="0" distR="0" wp14:anchorId="6A505D07" wp14:editId="169F3A23">
+            <wp:extent cx="5943600" cy="7280275"/>
+            <wp:effectExtent l="0" t="0" r="0" b="0"/>
+            <wp:docPr id="10" name="Picture 10"/>
+            <wp:cNvGraphicFramePr>
+              <a:graphicFrameLocks xmlns:a="http://schemas.openxmlformats.org/drawingml/2006/main" noChangeAspect="1"/>
+            </wp:cNvGraphicFramePr>
+            <a:graphic xmlns:a="http://schemas.openxmlformats.org/drawingml/2006/main">
+              <a:graphicData uri="http://schemas.openxmlformats.org/drawingml/2006/picture">
+                <pic:pic xmlns:pic="http://schemas.openxmlformats.org/drawingml/2006/picture">
+                  <pic:nvPicPr>
+                    <pic:cNvPr id="10" name="Picture 10"/>
+                    <pic:cNvPicPr/>
+                  </pic:nvPicPr>
+                  <pic:blipFill>
+                    <a:blip r:embed="rId12">
+                      <a:extLst>
+                        <a:ext uri="{28A0092B-C50C-407E-A947-70E740481C1C}">
+                          <a14:useLocalDpi xmlns:a14="http://schemas.microsoft.com/office/drawing/2010/main" val="0"/>
+                        </a:ext>
+                      </a:extLst>
+                    </a:blip>
+                    <a:stretch>
+                      <a:fillRect/>
+                    </a:stretch>
+                  </pic:blipFill>
+                  <pic:spPr>
+                    <a:xfrm>
+                      <a:off x="0" y="0"/>
+                      <a:ext cx="5943600" cy="7280275"/>
+                    </a:xfrm>
+                    <a:prstGeom prst="rect">
+                      <a:avLst/>
+                    </a:prstGeom>
+                  </pic:spPr>
+                </pic:pic>
+              </a:graphicData>
+            </a:graphic>
+          </wp:inline>
+        </w:drawing>
+      </w:r>
+    </w:p>
+    <w:p/>
+    <w:p/>
+    <w:p>
+      <w:pPr>
+        <w:pStyle w:val="Heading1"/>
+      </w:pPr>
+      <w:r>
+        <w:lastRenderedPageBreak/>
         <w:t>Application Design patterns</w:t>
       </w:r>
     </w:p>
@@ -3123,6 +3296,7 @@
       <w:r>
         <w:rPr>
           <w:rFonts w:cstheme="minorHAnsi"/>
+          <w:noProof/>
           <w:sz w:val="20"/>
           <w:szCs w:val="20"/>
         </w:rPr>
@@ -3142,7 +3316,7 @@
                     <pic:cNvPicPr/>
                   </pic:nvPicPr>
                   <pic:blipFill>
-                    <a:blip r:embed="rId11"/>
+                    <a:blip r:embed="rId13"/>
                     <a:stretch>
                       <a:fillRect/>
                     </a:stretch>
@@ -3220,9 +3394,11 @@
       <w:r>
         <w:rPr>
           <w:rFonts w:cstheme="minorHAnsi"/>
+          <w:noProof/>
           <w:sz w:val="20"/>
           <w:szCs w:val="20"/>
         </w:rPr>
+        <w:lastRenderedPageBreak/>
         <w:drawing>
           <wp:inline distT="0" distB="0" distL="0" distR="0" wp14:anchorId="3686F9E3" wp14:editId="732D4B22">
             <wp:extent cx="5943600" cy="2141220"/>
@@ -3239,7 +3415,7 @@
                     <pic:cNvPicPr/>
                   </pic:nvPicPr>
                   <pic:blipFill>
-                    <a:blip r:embed="rId12"/>
+                    <a:blip r:embed="rId14"/>
                     <a:stretch>
                       <a:fillRect/>
                     </a:stretch>
@@ -3280,7 +3456,7 @@
     </w:p>
     <w:p/>
     <w:sectPr>
-      <w:footerReference w:type="default" r:id="rId13"/>
+      <w:footerReference w:type="default" r:id="rId15"/>
       <w:pgSz w:w="12240" w:h="15840" w:code="1"/>
       <w:pgMar w:top="1440" w:right="1440" w:bottom="1440" w:left="1440" w:header="720" w:footer="864" w:gutter="0"/>
       <w:cols w:space="720"/>
@@ -3291,7 +3467,7 @@
 </file>
 
 <file path=word/endnotes.xml><?xml version="1.0" encoding="utf-8"?>
-<w:endnotes xmlns:wpc="http://schemas.microsoft.com/office/word/2010/wordprocessingCanvas" xmlns:cx="http://schemas.microsoft.com/office/drawing/2014/chartex" xmlns:cx1="http://schemas.microsoft.com/office/drawing/2015/9/8/chartex" xmlns:cx2="http://schemas.microsoft.com/office/drawing/2015/10/21/chartex" xmlns:cx3="http://schemas.microsoft.com/office/drawing/2016/5/9/chartex" xmlns:cx4="http://schemas.microsoft.com/office/drawing/2016/5/10/chartex" xmlns:cx5="http://schemas.microsoft.com/office/drawing/2016/5/11/chartex" xmlns:cx6="http://schemas.microsoft.com/office/drawing/2016/5/12/chartex" xmlns:cx7="http://schemas.microsoft.com/office/drawing/2016/5/13/chartex" xmlns:cx8="http://schemas.microsoft.com/office/drawing/2016/5/14/chartex" xmlns:mc="http://schemas.openxmlformats.org/markup-compatibility/2006" xmlns:aink="http://schemas.microsoft.com/office/drawing/2016/ink" xmlns:am3d="http://schemas.microsoft.com/office/drawing/2017/model3d" xmlns:o="urn:schemas-microsoft-com:office:office" xmlns:r="http://schemas.openxmlformats.org/officeDocument/2006/relationships" xmlns:m="http://schemas.openxmlformats.org/officeDocument/2006/math" xmlns:v="urn:schemas-microsoft-com:vml" xmlns:wp14="http://schemas.microsoft.com/office/word/2010/wordprocessingDrawing" xmlns:wp="http://schemas.openxmlformats.org/drawingml/2006/wordprocessingDrawing" xmlns:w10="urn:schemas-microsoft-com:office:word" xmlns:w="http://schemas.openxmlformats.org/wordprocessingml/2006/main" xmlns:w14="http://schemas.microsoft.com/office/word/2010/wordml" xmlns:w15="http://schemas.microsoft.com/office/word/2012/wordml" xmlns:w16cex="http://schemas.microsoft.com/office/word/2018/wordml/cex" xmlns:w16cid="http://schemas.microsoft.com/office/word/2016/wordml/cid" xmlns:w16="http://schemas.microsoft.com/office/word/2018/wordml" xmlns:w16se="http://schemas.microsoft.com/office/word/2015/wordml/symex" xmlns:wpg="http://schemas.microsoft.com/office/word/2010/wordprocessingGroup" xmlns:wpi="http://schemas.microsoft.com/office/word/2010/wordprocessingInk" xmlns:wne="http://schemas.microsoft.com/office/word/2006/wordml" xmlns:wps="http://schemas.microsoft.com/office/word/2010/wordprocessingShape" mc:Ignorable="w14 w15 w16se w16cid w16 w16cex wp14">
+<w:endnotes xmlns:wpc="http://schemas.microsoft.com/office/word/2010/wordprocessingCanvas" xmlns:cx="http://schemas.microsoft.com/office/drawing/2014/chartex" xmlns:cx1="http://schemas.microsoft.com/office/drawing/2015/9/8/chartex" xmlns:cx2="http://schemas.microsoft.com/office/drawing/2015/10/21/chartex" xmlns:cx3="http://schemas.microsoft.com/office/drawing/2016/5/9/chartex" xmlns:cx4="http://schemas.microsoft.com/office/drawing/2016/5/10/chartex" xmlns:cx5="http://schemas.microsoft.com/office/drawing/2016/5/11/chartex" xmlns:cx6="http://schemas.microsoft.com/office/drawing/2016/5/12/chartex" xmlns:cx7="http://schemas.microsoft.com/office/drawing/2016/5/13/chartex" xmlns:cx8="http://schemas.microsoft.com/office/drawing/2016/5/14/chartex" xmlns:mc="http://schemas.openxmlformats.org/markup-compatibility/2006" xmlns:aink="http://schemas.microsoft.com/office/drawing/2016/ink" xmlns:am3d="http://schemas.microsoft.com/office/drawing/2017/model3d" xmlns:o="urn:schemas-microsoft-com:office:office" xmlns:r="http://schemas.openxmlformats.org/officeDocument/2006/relationships" xmlns:m="http://schemas.openxmlformats.org/officeDocument/2006/math" xmlns:v="urn:schemas-microsoft-com:vml" xmlns:wp14="http://schemas.microsoft.com/office/word/2010/wordprocessingDrawing" xmlns:wp="http://schemas.openxmlformats.org/drawingml/2006/wordprocessingDrawing" xmlns:w10="urn:schemas-microsoft-com:office:word" xmlns:w="http://schemas.openxmlformats.org/wordprocessingml/2006/main" xmlns:w14="http://schemas.microsoft.com/office/word/2010/wordml" xmlns:w15="http://schemas.microsoft.com/office/word/2012/wordml" xmlns:w16cex="http://schemas.microsoft.com/office/word/2018/wordml/cex" xmlns:w16cid="http://schemas.microsoft.com/office/word/2016/wordml/cid" xmlns:w16="http://schemas.microsoft.com/office/word/2018/wordml" xmlns:w16sdtdh="http://schemas.microsoft.com/office/word/2020/wordml/sdtdatahash" xmlns:w16se="http://schemas.microsoft.com/office/word/2015/wordml/symex" xmlns:wpg="http://schemas.microsoft.com/office/word/2010/wordprocessingGroup" xmlns:wpi="http://schemas.microsoft.com/office/word/2010/wordprocessingInk" xmlns:wne="http://schemas.microsoft.com/office/word/2006/wordml" xmlns:wps="http://schemas.microsoft.com/office/word/2010/wordprocessingShape" mc:Ignorable="w14 w15 w16se w16cid w16 w16cex w16sdtdh wp14">
   <w:endnote w:type="separator" w:id="-1">
     <w:p>
       <w:pPr>
@@ -3316,7 +3492,7 @@
 </file>
 
 <file path=word/footer1.xml><?xml version="1.0" encoding="utf-8"?>
-<w:ftr xmlns:wpc="http://schemas.microsoft.com/office/word/2010/wordprocessingCanvas" xmlns:cx="http://schemas.microsoft.com/office/drawing/2014/chartex" xmlns:cx1="http://schemas.microsoft.com/office/drawing/2015/9/8/chartex" xmlns:cx2="http://schemas.microsoft.com/office/drawing/2015/10/21/chartex" xmlns:cx3="http://schemas.microsoft.com/office/drawing/2016/5/9/chartex" xmlns:cx4="http://schemas.microsoft.com/office/drawing/2016/5/10/chartex" xmlns:cx5="http://schemas.microsoft.com/office/drawing/2016/5/11/chartex" xmlns:cx6="http://schemas.microsoft.com/office/drawing/2016/5/12/chartex" xmlns:cx7="http://schemas.microsoft.com/office/drawing/2016/5/13/chartex" xmlns:cx8="http://schemas.microsoft.com/office/drawing/2016/5/14/chartex" xmlns:mc="http://schemas.openxmlformats.org/markup-compatibility/2006" xmlns:aink="http://schemas.microsoft.com/office/drawing/2016/ink" xmlns:am3d="http://schemas.microsoft.com/office/drawing/2017/model3d" xmlns:o="urn:schemas-microsoft-com:office:office" xmlns:r="http://schemas.openxmlformats.org/officeDocument/2006/relationships" xmlns:m="http://schemas.openxmlformats.org/officeDocument/2006/math" xmlns:v="urn:schemas-microsoft-com:vml" xmlns:wp14="http://schemas.microsoft.com/office/word/2010/wordprocessingDrawing" xmlns:wp="http://schemas.openxmlformats.org/drawingml/2006/wordprocessingDrawing" xmlns:w10="urn:schemas-microsoft-com:office:word" xmlns:w="http://schemas.openxmlformats.org/wordprocessingml/2006/main" xmlns:w14="http://schemas.microsoft.com/office/word/2010/wordml" xmlns:w15="http://schemas.microsoft.com/office/word/2012/wordml" xmlns:w16cex="http://schemas.microsoft.com/office/word/2018/wordml/cex" xmlns:w16cid="http://schemas.microsoft.com/office/word/2016/wordml/cid" xmlns:w16="http://schemas.microsoft.com/office/word/2018/wordml" xmlns:w16se="http://schemas.microsoft.com/office/word/2015/wordml/symex" xmlns:wpg="http://schemas.microsoft.com/office/word/2010/wordprocessingGroup" xmlns:wpi="http://schemas.microsoft.com/office/word/2010/wordprocessingInk" xmlns:wne="http://schemas.microsoft.com/office/word/2006/wordml" xmlns:wps="http://schemas.microsoft.com/office/word/2010/wordprocessingShape" mc:Ignorable="w14 w15 w16se w16cid w16 w16cex wp14">
+<w:ftr xmlns:wpc="http://schemas.microsoft.com/office/word/2010/wordprocessingCanvas" xmlns:cx="http://schemas.microsoft.com/office/drawing/2014/chartex" xmlns:cx1="http://schemas.microsoft.com/office/drawing/2015/9/8/chartex" xmlns:cx2="http://schemas.microsoft.com/office/drawing/2015/10/21/chartex" xmlns:cx3="http://schemas.microsoft.com/office/drawing/2016/5/9/chartex" xmlns:cx4="http://schemas.microsoft.com/office/drawing/2016/5/10/chartex" xmlns:cx5="http://schemas.microsoft.com/office/drawing/2016/5/11/chartex" xmlns:cx6="http://schemas.microsoft.com/office/drawing/2016/5/12/chartex" xmlns:cx7="http://schemas.microsoft.com/office/drawing/2016/5/13/chartex" xmlns:cx8="http://schemas.microsoft.com/office/drawing/2016/5/14/chartex" xmlns:mc="http://schemas.openxmlformats.org/markup-compatibility/2006" xmlns:aink="http://schemas.microsoft.com/office/drawing/2016/ink" xmlns:am3d="http://schemas.microsoft.com/office/drawing/2017/model3d" xmlns:o="urn:schemas-microsoft-com:office:office" xmlns:r="http://schemas.openxmlformats.org/officeDocument/2006/relationships" xmlns:m="http://schemas.openxmlformats.org/officeDocument/2006/math" xmlns:v="urn:schemas-microsoft-com:vml" xmlns:wp14="http://schemas.microsoft.com/office/word/2010/wordprocessingDrawing" xmlns:wp="http://schemas.openxmlformats.org/drawingml/2006/wordprocessingDrawing" xmlns:w10="urn:schemas-microsoft-com:office:word" xmlns:w="http://schemas.openxmlformats.org/wordprocessingml/2006/main" xmlns:w14="http://schemas.microsoft.com/office/word/2010/wordml" xmlns:w15="http://schemas.microsoft.com/office/word/2012/wordml" xmlns:w16cex="http://schemas.microsoft.com/office/word/2018/wordml/cex" xmlns:w16cid="http://schemas.microsoft.com/office/word/2016/wordml/cid" xmlns:w16="http://schemas.microsoft.com/office/word/2018/wordml" xmlns:w16sdtdh="http://schemas.microsoft.com/office/word/2020/wordml/sdtdatahash" xmlns:w16se="http://schemas.microsoft.com/office/word/2015/wordml/symex" xmlns:wpg="http://schemas.microsoft.com/office/word/2010/wordprocessingGroup" xmlns:wpi="http://schemas.microsoft.com/office/word/2010/wordprocessingInk" xmlns:wne="http://schemas.microsoft.com/office/word/2006/wordml" xmlns:wps="http://schemas.microsoft.com/office/word/2010/wordprocessingShape" mc:Ignorable="w14 w15 w16se w16cid w16 w16cex w16sdtdh wp14">
   <w:p>
     <w:pPr>
       <w:pStyle w:val="Footer"/>
@@ -3341,7 +3517,7 @@
 </file>
 
 <file path=word/footnotes.xml><?xml version="1.0" encoding="utf-8"?>
-<w:footnotes xmlns:wpc="http://schemas.microsoft.com/office/word/2010/wordprocessingCanvas" xmlns:cx="http://schemas.microsoft.com/office/drawing/2014/chartex" xmlns:cx1="http://schemas.microsoft.com/office/drawing/2015/9/8/chartex" xmlns:cx2="http://schemas.microsoft.com/office/drawing/2015/10/21/chartex" xmlns:cx3="http://schemas.microsoft.com/office/drawing/2016/5/9/chartex" xmlns:cx4="http://schemas.microsoft.com/office/drawing/2016/5/10/chartex" xmlns:cx5="http://schemas.microsoft.com/office/drawing/2016/5/11/chartex" xmlns:cx6="http://schemas.microsoft.com/office/drawing/2016/5/12/chartex" xmlns:cx7="http://schemas.microsoft.com/office/drawing/2016/5/13/chartex" xmlns:cx8="http://schemas.microsoft.com/office/drawing/2016/5/14/chartex" xmlns:mc="http://schemas.openxmlformats.org/markup-compatibility/2006" xmlns:aink="http://schemas.microsoft.com/office/drawing/2016/ink" xmlns:am3d="http://schemas.microsoft.com/office/drawing/2017/model3d" xmlns:o="urn:schemas-microsoft-com:office:office" xmlns:r="http://schemas.openxmlformats.org/officeDocument/2006/relationships" xmlns:m="http://schemas.openxmlformats.org/officeDocument/2006/math" xmlns:v="urn:schemas-microsoft-com:vml" xmlns:wp14="http://schemas.microsoft.com/office/word/2010/wordprocessingDrawing" xmlns:wp="http://schemas.openxmlformats.org/drawingml/2006/wordprocessingDrawing" xmlns:w10="urn:schemas-microsoft-com:office:word" xmlns:w="http://schemas.openxmlformats.org/wordprocessingml/2006/main" xmlns:w14="http://schemas.microsoft.com/office/word/2010/wordml" xmlns:w15="http://schemas.microsoft.com/office/word/2012/wordml" xmlns:w16cex="http://schemas.microsoft.com/office/word/2018/wordml/cex" xmlns:w16cid="http://schemas.microsoft.com/office/word/2016/wordml/cid" xmlns:w16="http://schemas.microsoft.com/office/word/2018/wordml" xmlns:w16se="http://schemas.microsoft.com/office/word/2015/wordml/symex" xmlns:wpg="http://schemas.microsoft.com/office/word/2010/wordprocessingGroup" xmlns:wpi="http://schemas.microsoft.com/office/word/2010/wordprocessingInk" xmlns:wne="http://schemas.microsoft.com/office/word/2006/wordml" xmlns:wps="http://schemas.microsoft.com/office/word/2010/wordprocessingShape" mc:Ignorable="w14 w15 w16se w16cid w16 w16cex wp14">
+<w:footnotes xmlns:wpc="http://schemas.microsoft.com/office/word/2010/wordprocessingCanvas" xmlns:cx="http://schemas.microsoft.com/office/drawing/2014/chartex" xmlns:cx1="http://schemas.microsoft.com/office/drawing/2015/9/8/chartex" xmlns:cx2="http://schemas.microsoft.com/office/drawing/2015/10/21/chartex" xmlns:cx3="http://schemas.microsoft.com/office/drawing/2016/5/9/chartex" xmlns:cx4="http://schemas.microsoft.com/office/drawing/2016/5/10/chartex" xmlns:cx5="http://schemas.microsoft.com/office/drawing/2016/5/11/chartex" xmlns:cx6="http://schemas.microsoft.com/office/drawing/2016/5/12/chartex" xmlns:cx7="http://schemas.microsoft.com/office/drawing/2016/5/13/chartex" xmlns:cx8="http://schemas.microsoft.com/office/drawing/2016/5/14/chartex" xmlns:mc="http://schemas.openxmlformats.org/markup-compatibility/2006" xmlns:aink="http://schemas.microsoft.com/office/drawing/2016/ink" xmlns:am3d="http://schemas.microsoft.com/office/drawing/2017/model3d" xmlns:o="urn:schemas-microsoft-com:office:office" xmlns:r="http://schemas.openxmlformats.org/officeDocument/2006/relationships" xmlns:m="http://schemas.openxmlformats.org/officeDocument/2006/math" xmlns:v="urn:schemas-microsoft-com:vml" xmlns:wp14="http://schemas.microsoft.com/office/word/2010/wordprocessingDrawing" xmlns:wp="http://schemas.openxmlformats.org/drawingml/2006/wordprocessingDrawing" xmlns:w10="urn:schemas-microsoft-com:office:word" xmlns:w="http://schemas.openxmlformats.org/wordprocessingml/2006/main" xmlns:w14="http://schemas.microsoft.com/office/word/2010/wordml" xmlns:w15="http://schemas.microsoft.com/office/word/2012/wordml" xmlns:w16cex="http://schemas.microsoft.com/office/word/2018/wordml/cex" xmlns:w16cid="http://schemas.microsoft.com/office/word/2016/wordml/cid" xmlns:w16="http://schemas.microsoft.com/office/word/2018/wordml" xmlns:w16sdtdh="http://schemas.microsoft.com/office/word/2020/wordml/sdtdatahash" xmlns:w16se="http://schemas.microsoft.com/office/word/2015/wordml/symex" xmlns:wpg="http://schemas.microsoft.com/office/word/2010/wordprocessingGroup" xmlns:wpi="http://schemas.microsoft.com/office/word/2010/wordprocessingInk" xmlns:wne="http://schemas.microsoft.com/office/word/2006/wordml" xmlns:wps="http://schemas.microsoft.com/office/word/2010/wordprocessingShape" mc:Ignorable="w14 w15 w16se w16cid w16 w16cex w16sdtdh wp14">
   <w:footnote w:type="separator" w:id="-1">
     <w:p>
       <w:pPr>
@@ -3366,7 +3542,7 @@
 </file>
 
 <file path=word/numbering.xml><?xml version="1.0" encoding="utf-8"?>
-<w:numbering xmlns:wpc="http://schemas.microsoft.com/office/word/2010/wordprocessingCanvas" xmlns:cx="http://schemas.microsoft.com/office/drawing/2014/chartex" xmlns:cx1="http://schemas.microsoft.com/office/drawing/2015/9/8/chartex" xmlns:cx2="http://schemas.microsoft.com/office/drawing/2015/10/21/chartex" xmlns:cx3="http://schemas.microsoft.com/office/drawing/2016/5/9/chartex" xmlns:cx4="http://schemas.microsoft.com/office/drawing/2016/5/10/chartex" xmlns:cx5="http://schemas.microsoft.com/office/drawing/2016/5/11/chartex" xmlns:cx6="http://schemas.microsoft.com/office/drawing/2016/5/12/chartex" xmlns:cx7="http://schemas.microsoft.com/office/drawing/2016/5/13/chartex" xmlns:cx8="http://schemas.microsoft.com/office/drawing/2016/5/14/chartex" xmlns:mc="http://schemas.openxmlformats.org/markup-compatibility/2006" xmlns:aink="http://schemas.microsoft.com/office/drawing/2016/ink" xmlns:am3d="http://schemas.microsoft.com/office/drawing/2017/model3d" xmlns:o="urn:schemas-microsoft-com:office:office" xmlns:r="http://schemas.openxmlformats.org/officeDocument/2006/relationships" xmlns:m="http://schemas.openxmlformats.org/officeDocument/2006/math" xmlns:v="urn:schemas-microsoft-com:vml" xmlns:wp14="http://schemas.microsoft.com/office/word/2010/wordprocessingDrawing" xmlns:wp="http://schemas.openxmlformats.org/drawingml/2006/wordprocessingDrawing" xmlns:w10="urn:schemas-microsoft-com:office:word" xmlns:w="http://schemas.openxmlformats.org/wordprocessingml/2006/main" xmlns:w14="http://schemas.microsoft.com/office/word/2010/wordml" xmlns:w15="http://schemas.microsoft.com/office/word/2012/wordml" xmlns:w16cex="http://schemas.microsoft.com/office/word/2018/wordml/cex" xmlns:w16cid="http://schemas.microsoft.com/office/word/2016/wordml/cid" xmlns:w16="http://schemas.microsoft.com/office/word/2018/wordml" xmlns:w16se="http://schemas.microsoft.com/office/word/2015/wordml/symex" xmlns:wpg="http://schemas.microsoft.com/office/word/2010/wordprocessingGroup" xmlns:wpi="http://schemas.microsoft.com/office/word/2010/wordprocessingInk" xmlns:wne="http://schemas.microsoft.com/office/word/2006/wordml" xmlns:wps="http://schemas.microsoft.com/office/word/2010/wordprocessingShape" mc:Ignorable="w14 w15 w16se w16cid w16 w16cex wp14">
+<w:numbering xmlns:wpc="http://schemas.microsoft.com/office/word/2010/wordprocessingCanvas" xmlns:cx="http://schemas.microsoft.com/office/drawing/2014/chartex" xmlns:cx1="http://schemas.microsoft.com/office/drawing/2015/9/8/chartex" xmlns:cx2="http://schemas.microsoft.com/office/drawing/2015/10/21/chartex" xmlns:cx3="http://schemas.microsoft.com/office/drawing/2016/5/9/chartex" xmlns:cx4="http://schemas.microsoft.com/office/drawing/2016/5/10/chartex" xmlns:cx5="http://schemas.microsoft.com/office/drawing/2016/5/11/chartex" xmlns:cx6="http://schemas.microsoft.com/office/drawing/2016/5/12/chartex" xmlns:cx7="http://schemas.microsoft.com/office/drawing/2016/5/13/chartex" xmlns:cx8="http://schemas.microsoft.com/office/drawing/2016/5/14/chartex" xmlns:mc="http://schemas.openxmlformats.org/markup-compatibility/2006" xmlns:aink="http://schemas.microsoft.com/office/drawing/2016/ink" xmlns:am3d="http://schemas.microsoft.com/office/drawing/2017/model3d" xmlns:o="urn:schemas-microsoft-com:office:office" xmlns:r="http://schemas.openxmlformats.org/officeDocument/2006/relationships" xmlns:m="http://schemas.openxmlformats.org/officeDocument/2006/math" xmlns:v="urn:schemas-microsoft-com:vml" xmlns:wp14="http://schemas.microsoft.com/office/word/2010/wordprocessingDrawing" xmlns:wp="http://schemas.openxmlformats.org/drawingml/2006/wordprocessingDrawing" xmlns:w10="urn:schemas-microsoft-com:office:word" xmlns:w="http://schemas.openxmlformats.org/wordprocessingml/2006/main" xmlns:w14="http://schemas.microsoft.com/office/word/2010/wordml" xmlns:w15="http://schemas.microsoft.com/office/word/2012/wordml" xmlns:w16cex="http://schemas.microsoft.com/office/word/2018/wordml/cex" xmlns:w16cid="http://schemas.microsoft.com/office/word/2016/wordml/cid" xmlns:w16="http://schemas.microsoft.com/office/word/2018/wordml" xmlns:w16sdtdh="http://schemas.microsoft.com/office/word/2020/wordml/sdtdatahash" xmlns:w16se="http://schemas.microsoft.com/office/word/2015/wordml/symex" xmlns:wpg="http://schemas.microsoft.com/office/word/2010/wordprocessingGroup" xmlns:wpi="http://schemas.microsoft.com/office/word/2010/wordprocessingInk" xmlns:wne="http://schemas.microsoft.com/office/word/2006/wordml" xmlns:wps="http://schemas.microsoft.com/office/word/2010/wordprocessingShape" mc:Ignorable="w14 w15 w16se w16cid w16 w16cex w16sdtdh wp14">
   <w:abstractNum w:abstractNumId="0" w15:restartNumberingAfterBreak="0">
     <w:nsid w:val="FFFFFF7C"/>
     <w:multiLevelType w:val="singleLevel"/>
@@ -6959,7 +7135,7 @@
 </file>
 
 <file path=word/styles.xml><?xml version="1.0" encoding="utf-8"?>
-<w:styles xmlns:mc="http://schemas.openxmlformats.org/markup-compatibility/2006" xmlns:r="http://schemas.openxmlformats.org/officeDocument/2006/relationships" xmlns:w="http://schemas.openxmlformats.org/wordprocessingml/2006/main" xmlns:w14="http://schemas.microsoft.com/office/word/2010/wordml" xmlns:w15="http://schemas.microsoft.com/office/word/2012/wordml" xmlns:w16cex="http://schemas.microsoft.com/office/word/2018/wordml/cex" xmlns:w16cid="http://schemas.microsoft.com/office/word/2016/wordml/cid" xmlns:w16="http://schemas.microsoft.com/office/word/2018/wordml" xmlns:w16se="http://schemas.microsoft.com/office/word/2015/wordml/symex" mc:Ignorable="w14 w15 w16se w16cid w16 w16cex">
+<w:styles xmlns:mc="http://schemas.openxmlformats.org/markup-compatibility/2006" xmlns:r="http://schemas.openxmlformats.org/officeDocument/2006/relationships" xmlns:w="http://schemas.openxmlformats.org/wordprocessingml/2006/main" xmlns:w14="http://schemas.microsoft.com/office/word/2010/wordml" xmlns:w15="http://schemas.microsoft.com/office/word/2012/wordml" xmlns:w16cex="http://schemas.microsoft.com/office/word/2018/wordml/cex" xmlns:w16cid="http://schemas.microsoft.com/office/word/2016/wordml/cid" xmlns:w16="http://schemas.microsoft.com/office/word/2018/wordml" xmlns:w16sdtdh="http://schemas.microsoft.com/office/word/2020/wordml/sdtdatahash" xmlns:w16se="http://schemas.microsoft.com/office/word/2015/wordml/symex" mc:Ignorable="w14 w15 w16se w16cid w16 w16cex w16sdtdh">
   <w:docDefaults>
     <w:rPrDefault>
       <w:rPr>
@@ -8182,7 +8358,7 @@
 </file>
 
 <file path=word/glossary/document.xml><?xml version="1.0" encoding="utf-8"?>
-<w:glossaryDocument xmlns:wpc="http://schemas.microsoft.com/office/word/2010/wordprocessingCanvas" xmlns:cx="http://schemas.microsoft.com/office/drawing/2014/chartex" xmlns:cx1="http://schemas.microsoft.com/office/drawing/2015/9/8/chartex" xmlns:cx2="http://schemas.microsoft.com/office/drawing/2015/10/21/chartex" xmlns:cx3="http://schemas.microsoft.com/office/drawing/2016/5/9/chartex" xmlns:cx4="http://schemas.microsoft.com/office/drawing/2016/5/10/chartex" xmlns:cx5="http://schemas.microsoft.com/office/drawing/2016/5/11/chartex" xmlns:cx6="http://schemas.microsoft.com/office/drawing/2016/5/12/chartex" xmlns:cx7="http://schemas.microsoft.com/office/drawing/2016/5/13/chartex" xmlns:cx8="http://schemas.microsoft.com/office/drawing/2016/5/14/chartex" xmlns:mc="http://schemas.openxmlformats.org/markup-compatibility/2006" xmlns:aink="http://schemas.microsoft.com/office/drawing/2016/ink" xmlns:am3d="http://schemas.microsoft.com/office/drawing/2017/model3d" xmlns:o="urn:schemas-microsoft-com:office:office" xmlns:r="http://schemas.openxmlformats.org/officeDocument/2006/relationships" xmlns:m="http://schemas.openxmlformats.org/officeDocument/2006/math" xmlns:v="urn:schemas-microsoft-com:vml" xmlns:wp14="http://schemas.microsoft.com/office/word/2010/wordprocessingDrawing" xmlns:wp="http://schemas.openxmlformats.org/drawingml/2006/wordprocessingDrawing" xmlns:w10="urn:schemas-microsoft-com:office:word" xmlns:w="http://schemas.openxmlformats.org/wordprocessingml/2006/main" xmlns:w14="http://schemas.microsoft.com/office/word/2010/wordml" xmlns:w15="http://schemas.microsoft.com/office/word/2012/wordml" xmlns:w16cex="http://schemas.microsoft.com/office/word/2018/wordml/cex" xmlns:w16cid="http://schemas.microsoft.com/office/word/2016/wordml/cid" xmlns:w16="http://schemas.microsoft.com/office/word/2018/wordml" xmlns:w16se="http://schemas.microsoft.com/office/word/2015/wordml/symex" xmlns:wpg="http://schemas.microsoft.com/office/word/2010/wordprocessingGroup" xmlns:wpi="http://schemas.microsoft.com/office/word/2010/wordprocessingInk" xmlns:wne="http://schemas.microsoft.com/office/word/2006/wordml" xmlns:wps="http://schemas.microsoft.com/office/word/2010/wordprocessingShape" mc:Ignorable="w14 w15 w16se w16cid w16 w16cex wp14">
+<w:glossaryDocument xmlns:wpc="http://schemas.microsoft.com/office/word/2010/wordprocessingCanvas" xmlns:cx="http://schemas.microsoft.com/office/drawing/2014/chartex" xmlns:cx1="http://schemas.microsoft.com/office/drawing/2015/9/8/chartex" xmlns:cx2="http://schemas.microsoft.com/office/drawing/2015/10/21/chartex" xmlns:cx3="http://schemas.microsoft.com/office/drawing/2016/5/9/chartex" xmlns:cx4="http://schemas.microsoft.com/office/drawing/2016/5/10/chartex" xmlns:cx5="http://schemas.microsoft.com/office/drawing/2016/5/11/chartex" xmlns:cx6="http://schemas.microsoft.com/office/drawing/2016/5/12/chartex" xmlns:cx7="http://schemas.microsoft.com/office/drawing/2016/5/13/chartex" xmlns:cx8="http://schemas.microsoft.com/office/drawing/2016/5/14/chartex" xmlns:mc="http://schemas.openxmlformats.org/markup-compatibility/2006" xmlns:aink="http://schemas.microsoft.com/office/drawing/2016/ink" xmlns:am3d="http://schemas.microsoft.com/office/drawing/2017/model3d" xmlns:o="urn:schemas-microsoft-com:office:office" xmlns:r="http://schemas.openxmlformats.org/officeDocument/2006/relationships" xmlns:m="http://schemas.openxmlformats.org/officeDocument/2006/math" xmlns:v="urn:schemas-microsoft-com:vml" xmlns:wp14="http://schemas.microsoft.com/office/word/2010/wordprocessingDrawing" xmlns:wp="http://schemas.openxmlformats.org/drawingml/2006/wordprocessingDrawing" xmlns:w10="urn:schemas-microsoft-com:office:word" xmlns:w="http://schemas.openxmlformats.org/wordprocessingml/2006/main" xmlns:w14="http://schemas.microsoft.com/office/word/2010/wordml" xmlns:w15="http://schemas.microsoft.com/office/word/2012/wordml" xmlns:w16cex="http://schemas.microsoft.com/office/word/2018/wordml/cex" xmlns:w16cid="http://schemas.microsoft.com/office/word/2016/wordml/cid" xmlns:w16="http://schemas.microsoft.com/office/word/2018/wordml" xmlns:w16sdtdh="http://schemas.microsoft.com/office/word/2020/wordml/sdtdatahash" xmlns:w16se="http://schemas.microsoft.com/office/word/2015/wordml/symex" xmlns:wpg="http://schemas.microsoft.com/office/word/2010/wordprocessingGroup" xmlns:wpi="http://schemas.microsoft.com/office/word/2010/wordprocessingInk" xmlns:wne="http://schemas.microsoft.com/office/word/2006/wordml" xmlns:wps="http://schemas.microsoft.com/office/word/2010/wordprocessingShape" mc:Ignorable="w14 w15 w16se w16cid w16 w16cex w16sdtdh wp14">
   <w:docParts>
     <w:docPart>
       <w:docPartPr>
@@ -8267,7 +8443,7 @@
 </file>
 
 <file path=word/glossary/fontTable.xml><?xml version="1.0" encoding="utf-8"?>
-<w:fonts xmlns:mc="http://schemas.openxmlformats.org/markup-compatibility/2006" xmlns:r="http://schemas.openxmlformats.org/officeDocument/2006/relationships" xmlns:w="http://schemas.openxmlformats.org/wordprocessingml/2006/main" xmlns:w14="http://schemas.microsoft.com/office/word/2010/wordml" xmlns:w15="http://schemas.microsoft.com/office/word/2012/wordml" xmlns:w16cex="http://schemas.microsoft.com/office/word/2018/wordml/cex" xmlns:w16cid="http://schemas.microsoft.com/office/word/2016/wordml/cid" xmlns:w16="http://schemas.microsoft.com/office/word/2018/wordml" xmlns:w16se="http://schemas.microsoft.com/office/word/2015/wordml/symex" mc:Ignorable="w14 w15 w16se w16cid w16 w16cex">
+<w:fonts xmlns:mc="http://schemas.openxmlformats.org/markup-compatibility/2006" xmlns:r="http://schemas.openxmlformats.org/officeDocument/2006/relationships" xmlns:w="http://schemas.openxmlformats.org/wordprocessingml/2006/main" xmlns:w14="http://schemas.microsoft.com/office/word/2010/wordml" xmlns:w15="http://schemas.microsoft.com/office/word/2012/wordml" xmlns:w16cex="http://schemas.microsoft.com/office/word/2018/wordml/cex" xmlns:w16cid="http://schemas.microsoft.com/office/word/2016/wordml/cid" xmlns:w16="http://schemas.microsoft.com/office/word/2018/wordml" xmlns:w16sdtdh="http://schemas.microsoft.com/office/word/2020/wordml/sdtdatahash" xmlns:w16se="http://schemas.microsoft.com/office/word/2015/wordml/symex" mc:Ignorable="w14 w15 w16se w16cid w16 w16cex w16sdtdh">
   <w:font w:name="Symbol">
     <w:panose1 w:val="05050102010706020507"/>
     <w:charset w:val="02"/>
@@ -8335,7 +8511,7 @@
 </file>
 
 <file path=word/glossary/settings.xml><?xml version="1.0" encoding="utf-8"?>
-<w:settings xmlns:mc="http://schemas.openxmlformats.org/markup-compatibility/2006" xmlns:o="urn:schemas-microsoft-com:office:office" xmlns:r="http://schemas.openxmlformats.org/officeDocument/2006/relationships" xmlns:m="http://schemas.openxmlformats.org/officeDocument/2006/math" xmlns:v="urn:schemas-microsoft-com:vml" xmlns:w10="urn:schemas-microsoft-com:office:word" xmlns:w="http://schemas.openxmlformats.org/wordprocessingml/2006/main" xmlns:w14="http://schemas.microsoft.com/office/word/2010/wordml" xmlns:w15="http://schemas.microsoft.com/office/word/2012/wordml" xmlns:w16cex="http://schemas.microsoft.com/office/word/2018/wordml/cex" xmlns:w16cid="http://schemas.microsoft.com/office/word/2016/wordml/cid" xmlns:w16="http://schemas.microsoft.com/office/word/2018/wordml" xmlns:w16se="http://schemas.microsoft.com/office/word/2015/wordml/symex" xmlns:sl="http://schemas.openxmlformats.org/schemaLibrary/2006/main" mc:Ignorable="w14 w15 w16se w16cid w16 w16cex">
+<w:settings xmlns:mc="http://schemas.openxmlformats.org/markup-compatibility/2006" xmlns:o="urn:schemas-microsoft-com:office:office" xmlns:r="http://schemas.openxmlformats.org/officeDocument/2006/relationships" xmlns:m="http://schemas.openxmlformats.org/officeDocument/2006/math" xmlns:v="urn:schemas-microsoft-com:vml" xmlns:w10="urn:schemas-microsoft-com:office:word" xmlns:w="http://schemas.openxmlformats.org/wordprocessingml/2006/main" xmlns:w14="http://schemas.microsoft.com/office/word/2010/wordml" xmlns:w15="http://schemas.microsoft.com/office/word/2012/wordml" xmlns:w16cex="http://schemas.microsoft.com/office/word/2018/wordml/cex" xmlns:w16cid="http://schemas.microsoft.com/office/word/2016/wordml/cid" xmlns:w16="http://schemas.microsoft.com/office/word/2018/wordml" xmlns:w16sdtdh="http://schemas.microsoft.com/office/word/2020/wordml/sdtdatahash" xmlns:w16se="http://schemas.microsoft.com/office/word/2015/wordml/symex" xmlns:sl="http://schemas.openxmlformats.org/schemaLibrary/2006/main" mc:Ignorable="w14 w15 w16se w16cid w16 w16cex w16sdtdh">
   <w:view w:val="normal"/>
   <w:revisionView w:inkAnnotations="0"/>
   <w:defaultTabStop w:val="720"/>
@@ -8355,6 +8531,7 @@
     <w:rsid w:val="001E0DC4"/>
     <w:rsid w:val="00D40628"/>
     <w:rsid w:val="00D55DB5"/>
+    <w:rsid w:val="00F824B7"/>
   </w:rsids>
   <m:mathPr>
     <m:mathFont m:val="Cambria Math"/>
@@ -8378,7 +8555,7 @@
 </file>
 
 <file path=word/glossary/styles.xml><?xml version="1.0" encoding="utf-8"?>
-<w:styles xmlns:mc="http://schemas.openxmlformats.org/markup-compatibility/2006" xmlns:r="http://schemas.openxmlformats.org/officeDocument/2006/relationships" xmlns:w="http://schemas.openxmlformats.org/wordprocessingml/2006/main" xmlns:w14="http://schemas.microsoft.com/office/word/2010/wordml" xmlns:w15="http://schemas.microsoft.com/office/word/2012/wordml" xmlns:w16cex="http://schemas.microsoft.com/office/word/2018/wordml/cex" xmlns:w16cid="http://schemas.microsoft.com/office/word/2016/wordml/cid" xmlns:w16="http://schemas.microsoft.com/office/word/2018/wordml" xmlns:w16se="http://schemas.microsoft.com/office/word/2015/wordml/symex" mc:Ignorable="w14 w15 w16se w16cid w16 w16cex">
+<w:styles xmlns:mc="http://schemas.openxmlformats.org/markup-compatibility/2006" xmlns:r="http://schemas.openxmlformats.org/officeDocument/2006/relationships" xmlns:w="http://schemas.openxmlformats.org/wordprocessingml/2006/main" xmlns:w14="http://schemas.microsoft.com/office/word/2010/wordml" xmlns:w15="http://schemas.microsoft.com/office/word/2012/wordml" xmlns:w16cex="http://schemas.microsoft.com/office/word/2018/wordml/cex" xmlns:w16cid="http://schemas.microsoft.com/office/word/2016/wordml/cid" xmlns:w16="http://schemas.microsoft.com/office/word/2018/wordml" xmlns:w16sdtdh="http://schemas.microsoft.com/office/word/2020/wordml/sdtdatahash" xmlns:w16se="http://schemas.microsoft.com/office/word/2015/wordml/symex" mc:Ignorable="w14 w15 w16se w16cid w16 w16cex w16sdtdh">
   <w:docDefaults>
     <w:rPrDefault>
       <w:rPr>
@@ -8816,7 +8993,7 @@
 </file>
 
 <file path=word/glossary/webSettings.xml><?xml version="1.0" encoding="utf-8"?>
-<w:webSettings xmlns:mc="http://schemas.openxmlformats.org/markup-compatibility/2006" xmlns:r="http://schemas.openxmlformats.org/officeDocument/2006/relationships" xmlns:w="http://schemas.openxmlformats.org/wordprocessingml/2006/main" xmlns:w14="http://schemas.microsoft.com/office/word/2010/wordml" xmlns:w15="http://schemas.microsoft.com/office/word/2012/wordml" xmlns:w16cex="http://schemas.microsoft.com/office/word/2018/wordml/cex" xmlns:w16cid="http://schemas.microsoft.com/office/word/2016/wordml/cid" xmlns:w16="http://schemas.microsoft.com/office/word/2018/wordml" xmlns:w16se="http://schemas.microsoft.com/office/word/2015/wordml/symex" mc:Ignorable="w14 w15 w16se w16cid w16 w16cex">
+<w:webSettings xmlns:mc="http://schemas.openxmlformats.org/markup-compatibility/2006" xmlns:r="http://schemas.openxmlformats.org/officeDocument/2006/relationships" xmlns:w="http://schemas.openxmlformats.org/wordprocessingml/2006/main" xmlns:w14="http://schemas.microsoft.com/office/word/2010/wordml" xmlns:w15="http://schemas.microsoft.com/office/word/2012/wordml" xmlns:w16cex="http://schemas.microsoft.com/office/word/2018/wordml/cex" xmlns:w16cid="http://schemas.microsoft.com/office/word/2016/wordml/cid" xmlns:w16="http://schemas.microsoft.com/office/word/2018/wordml" xmlns:w16sdtdh="http://schemas.microsoft.com/office/word/2020/wordml/sdtdatahash" xmlns:w16se="http://schemas.microsoft.com/office/word/2015/wordml/symex" mc:Ignorable="w14 w15 w16se w16cid w16 w16cex w16sdtdh">
   <w:optimizeForBrowser/>
   <w:allowPNG/>
 </w:webSettings>

</xml_diff>